<commit_message>
Completed Scope of Work (word-file)
</commit_message>
<xml_diff>
--- a/untitled folder/scope_of_work.docx
+++ b/untitled folder/scope_of_work.docx
@@ -48,23 +48,6 @@
     </w:p>
     <w:p>
       <w:pPr>
-        <w:rPr>
-          <w:rFonts w:ascii="DM Sans" w:eastAsia="DM Sans" w:hAnsi="DM Sans" w:cs="DM Sans"/>
-          <w:sz w:val="24"/>
-          <w:szCs w:val="24"/>
-        </w:rPr>
-      </w:pPr>
-      <w:r>
-        <w:rPr>
-          <w:rFonts w:ascii="DM Sans" w:eastAsia="DM Sans" w:hAnsi="DM Sans" w:cs="DM Sans"/>
-          <w:sz w:val="24"/>
-          <w:szCs w:val="24"/>
-        </w:rPr>
-        <w:t xml:space="preserve">                                                                                        </w:t>
-      </w:r>
-    </w:p>
-    <w:p>
-      <w:pPr>
         <w:pStyle w:val="Heading2"/>
         <w:rPr>
           <w:rFonts w:ascii="DM Sans" w:eastAsia="DM Sans" w:hAnsi="DM Sans" w:cs="DM Sans"/>
@@ -183,7 +166,6 @@
           <w:color w:val="4285F4"/>
           <w:sz w:val="24"/>
           <w:szCs w:val="24"/>
-          <w:lang w:val="de-DE"/>
         </w:rPr>
       </w:pPr>
       <w:r>
@@ -193,7 +175,6 @@
           <w:color w:val="4285F4"/>
           <w:sz w:val="24"/>
           <w:szCs w:val="24"/>
-          <w:lang w:val="de-DE"/>
         </w:rPr>
         <w:t>Purpose:</w:t>
       </w:r>
@@ -253,20 +234,19 @@
     </w:p>
     <w:p>
       <w:pPr>
-        <w:pStyle w:val="Heading2"/>
+        <w:spacing w:before="100" w:after="0" w:line="342" w:lineRule="auto"/>
         <w:jc w:val="center"/>
         <w:rPr>
           <w:rFonts w:ascii="DM Sans" w:eastAsia="DM Sans" w:hAnsi="DM Sans" w:cs="DM Sans"/>
-          <w:b w:val="0"/>
-          <w:color w:val="4285F4"/>
-          <w:sz w:val="24"/>
-          <w:szCs w:val="24"/>
+          <w:i/>
+          <w:color w:val="3C4043"/>
+          <w:sz w:val="21"/>
+          <w:szCs w:val="21"/>
         </w:rPr>
       </w:pPr>
       <w:r>
         <w:rPr>
           <w:rFonts w:ascii="DM Sans" w:eastAsia="DM Sans" w:hAnsi="DM Sans" w:cs="DM Sans"/>
-          <w:b w:val="0"/>
           <w:color w:val="4285F4"/>
           <w:sz w:val="24"/>
           <w:szCs w:val="24"/>
@@ -388,23 +368,23 @@
               <w:jc w:val="center"/>
               <w:rPr>
                 <w:rFonts w:ascii="DM Sans" w:eastAsia="DM Sans" w:hAnsi="DM Sans" w:cs="DM Sans"/>
-                <w:sz w:val="24"/>
-                <w:szCs w:val="24"/>
-              </w:rPr>
-            </w:pPr>
-            <w:r>
-              <w:rPr>
-                <w:rFonts w:ascii="DM Sans" w:eastAsia="DM Sans" w:hAnsi="DM Sans" w:cs="DM Sans"/>
-                <w:sz w:val="24"/>
-                <w:szCs w:val="24"/>
+                <w:sz w:val="21"/>
+                <w:szCs w:val="21"/>
+              </w:rPr>
+            </w:pPr>
+            <w:r>
+              <w:rPr>
+                <w:rFonts w:ascii="DM Sans" w:eastAsia="DM Sans" w:hAnsi="DM Sans" w:cs="DM Sans"/>
+                <w:sz w:val="21"/>
+                <w:szCs w:val="21"/>
               </w:rPr>
               <w:t xml:space="preserve">Define </w:t>
             </w:r>
             <w:r>
               <w:rPr>
                 <w:rFonts w:ascii="DM Sans" w:eastAsia="DM Sans" w:hAnsi="DM Sans" w:cs="DM Sans"/>
-                <w:sz w:val="24"/>
-                <w:szCs w:val="24"/>
+                <w:sz w:val="21"/>
+                <w:szCs w:val="21"/>
               </w:rPr>
               <w:br/>
               <w:t>Primary Variables</w:t>
@@ -434,31 +414,31 @@
               <w:spacing w:after="0" w:line="240" w:lineRule="auto"/>
               <w:rPr>
                 <w:rFonts w:ascii="DM Sans" w:eastAsia="DM Sans" w:hAnsi="DM Sans" w:cs="DM Sans"/>
-                <w:sz w:val="24"/>
-                <w:szCs w:val="24"/>
-              </w:rPr>
-            </w:pPr>
-            <w:r>
-              <w:rPr>
-                <w:rFonts w:ascii="DM Sans" w:eastAsia="DM Sans" w:hAnsi="DM Sans" w:cs="DM Sans"/>
-                <w:sz w:val="24"/>
-                <w:szCs w:val="24"/>
+                <w:sz w:val="21"/>
+                <w:szCs w:val="21"/>
+              </w:rPr>
+            </w:pPr>
+            <w:r>
+              <w:rPr>
+                <w:rFonts w:ascii="DM Sans" w:eastAsia="DM Sans" w:hAnsi="DM Sans" w:cs="DM Sans"/>
+                <w:sz w:val="21"/>
+                <w:szCs w:val="21"/>
               </w:rPr>
               <w:t xml:space="preserve">+ </w:t>
             </w:r>
             <w:r>
               <w:rPr>
                 <w:rFonts w:ascii="DM Sans" w:eastAsia="DM Sans" w:hAnsi="DM Sans" w:cs="DM Sans"/>
-                <w:sz w:val="24"/>
-                <w:szCs w:val="24"/>
+                <w:sz w:val="21"/>
+                <w:szCs w:val="21"/>
               </w:rPr>
               <w:t>t</w:t>
             </w:r>
             <w:r>
               <w:rPr>
                 <w:rFonts w:ascii="DM Sans" w:eastAsia="DM Sans" w:hAnsi="DM Sans" w:cs="DM Sans"/>
-                <w:sz w:val="24"/>
-                <w:szCs w:val="24"/>
+                <w:sz w:val="21"/>
+                <w:szCs w:val="21"/>
               </w:rPr>
               <w:t>otal number of available beds per ward type</w:t>
             </w:r>
@@ -476,31 +456,31 @@
               <w:spacing w:after="0" w:line="240" w:lineRule="auto"/>
               <w:rPr>
                 <w:rFonts w:ascii="DM Sans" w:eastAsia="DM Sans" w:hAnsi="DM Sans" w:cs="DM Sans"/>
-                <w:sz w:val="24"/>
-                <w:szCs w:val="24"/>
-              </w:rPr>
-            </w:pPr>
-            <w:r>
-              <w:rPr>
-                <w:rFonts w:ascii="DM Sans" w:eastAsia="DM Sans" w:hAnsi="DM Sans" w:cs="DM Sans"/>
-                <w:sz w:val="24"/>
-                <w:szCs w:val="24"/>
+                <w:sz w:val="21"/>
+                <w:szCs w:val="21"/>
+              </w:rPr>
+            </w:pPr>
+            <w:r>
+              <w:rPr>
+                <w:rFonts w:ascii="DM Sans" w:eastAsia="DM Sans" w:hAnsi="DM Sans" w:cs="DM Sans"/>
+                <w:sz w:val="21"/>
+                <w:szCs w:val="21"/>
               </w:rPr>
               <w:t xml:space="preserve">+ </w:t>
             </w:r>
             <w:r>
               <w:rPr>
                 <w:rFonts w:ascii="DM Sans" w:eastAsia="DM Sans" w:hAnsi="DM Sans" w:cs="DM Sans"/>
-                <w:sz w:val="24"/>
-                <w:szCs w:val="24"/>
+                <w:sz w:val="21"/>
+                <w:szCs w:val="21"/>
               </w:rPr>
               <w:t>t</w:t>
             </w:r>
             <w:r>
               <w:rPr>
                 <w:rFonts w:ascii="DM Sans" w:eastAsia="DM Sans" w:hAnsi="DM Sans" w:cs="DM Sans"/>
-                <w:sz w:val="24"/>
-                <w:szCs w:val="24"/>
+                <w:sz w:val="21"/>
+                <w:szCs w:val="21"/>
               </w:rPr>
               <w:t>otal number of patient admissions per ward type</w:t>
             </w:r>
@@ -518,15 +498,15 @@
               <w:spacing w:after="0" w:line="240" w:lineRule="auto"/>
               <w:rPr>
                 <w:rFonts w:ascii="DM Sans" w:eastAsia="DM Sans" w:hAnsi="DM Sans" w:cs="DM Sans"/>
-                <w:sz w:val="24"/>
-                <w:szCs w:val="24"/>
-              </w:rPr>
-            </w:pPr>
-            <w:r>
-              <w:rPr>
-                <w:rFonts w:ascii="DM Sans" w:eastAsia="DM Sans" w:hAnsi="DM Sans" w:cs="DM Sans"/>
-                <w:sz w:val="24"/>
-                <w:szCs w:val="24"/>
+                <w:sz w:val="21"/>
+                <w:szCs w:val="21"/>
+              </w:rPr>
+            </w:pPr>
+            <w:r>
+              <w:rPr>
+                <w:rFonts w:ascii="DM Sans" w:eastAsia="DM Sans" w:hAnsi="DM Sans" w:cs="DM Sans"/>
+                <w:sz w:val="21"/>
+                <w:szCs w:val="21"/>
               </w:rPr>
               <w:t>+ create initial ratios by comparing capacity with demand</w:t>
             </w:r>
@@ -553,15 +533,15 @@
               <w:jc w:val="center"/>
               <w:rPr>
                 <w:rFonts w:ascii="DM Sans" w:eastAsia="DM Sans" w:hAnsi="DM Sans" w:cs="DM Sans"/>
-                <w:sz w:val="24"/>
-                <w:szCs w:val="24"/>
-              </w:rPr>
-            </w:pPr>
-            <w:r>
-              <w:rPr>
-                <w:rFonts w:ascii="DM Sans" w:eastAsia="DM Sans" w:hAnsi="DM Sans" w:cs="DM Sans"/>
-                <w:sz w:val="24"/>
-                <w:szCs w:val="24"/>
+                <w:sz w:val="21"/>
+                <w:szCs w:val="21"/>
+              </w:rPr>
+            </w:pPr>
+            <w:r>
+              <w:rPr>
+                <w:rFonts w:ascii="DM Sans" w:eastAsia="DM Sans" w:hAnsi="DM Sans" w:cs="DM Sans"/>
+                <w:sz w:val="21"/>
+                <w:szCs w:val="21"/>
               </w:rPr>
               <w:t xml:space="preserve">Identify </w:t>
             </w:r>
@@ -580,15 +560,15 @@
               <w:jc w:val="center"/>
               <w:rPr>
                 <w:rFonts w:ascii="DM Sans" w:eastAsia="DM Sans" w:hAnsi="DM Sans" w:cs="DM Sans"/>
-                <w:sz w:val="24"/>
-                <w:szCs w:val="24"/>
-              </w:rPr>
-            </w:pPr>
-            <w:r>
-              <w:rPr>
-                <w:rFonts w:ascii="DM Sans" w:eastAsia="DM Sans" w:hAnsi="DM Sans" w:cs="DM Sans"/>
-                <w:sz w:val="24"/>
-                <w:szCs w:val="24"/>
+                <w:sz w:val="21"/>
+                <w:szCs w:val="21"/>
+              </w:rPr>
+            </w:pPr>
+            <w:r>
+              <w:rPr>
+                <w:rFonts w:ascii="DM Sans" w:eastAsia="DM Sans" w:hAnsi="DM Sans" w:cs="DM Sans"/>
+                <w:sz w:val="21"/>
+                <w:szCs w:val="21"/>
               </w:rPr>
               <w:t>Influencing Factors</w:t>
             </w:r>
@@ -617,74 +597,66 @@
               <w:spacing w:after="0" w:line="240" w:lineRule="auto"/>
               <w:rPr>
                 <w:rFonts w:ascii="DM Sans" w:eastAsia="DM Sans" w:hAnsi="DM Sans" w:cs="DM Sans"/>
-                <w:sz w:val="24"/>
-                <w:szCs w:val="24"/>
-              </w:rPr>
-            </w:pPr>
-            <w:r>
-              <w:rPr>
-                <w:rFonts w:ascii="DM Sans" w:eastAsia="DM Sans" w:hAnsi="DM Sans" w:cs="DM Sans"/>
-                <w:sz w:val="24"/>
-                <w:szCs w:val="24"/>
+                <w:sz w:val="21"/>
+                <w:szCs w:val="21"/>
+              </w:rPr>
+            </w:pPr>
+            <w:r>
+              <w:rPr>
+                <w:rFonts w:ascii="DM Sans" w:eastAsia="DM Sans" w:hAnsi="DM Sans" w:cs="DM Sans"/>
+                <w:sz w:val="21"/>
+                <w:szCs w:val="21"/>
               </w:rPr>
               <w:t xml:space="preserve">+ </w:t>
             </w:r>
             <w:r>
               <w:rPr>
                 <w:rFonts w:ascii="DM Sans" w:eastAsia="DM Sans" w:hAnsi="DM Sans" w:cs="DM Sans"/>
-                <w:sz w:val="24"/>
-                <w:szCs w:val="24"/>
+                <w:sz w:val="21"/>
+                <w:szCs w:val="21"/>
               </w:rPr>
               <w:t>e</w:t>
             </w:r>
             <w:r>
               <w:rPr>
                 <w:rFonts w:ascii="DM Sans" w:eastAsia="DM Sans" w:hAnsi="DM Sans" w:cs="DM Sans"/>
-                <w:sz w:val="24"/>
-                <w:szCs w:val="24"/>
+                <w:sz w:val="21"/>
+                <w:szCs w:val="21"/>
               </w:rPr>
               <w:t xml:space="preserve">xplore additional factors that may affect the balance of </w:t>
             </w:r>
             <w:r>
               <w:rPr>
                 <w:rFonts w:ascii="DM Sans" w:eastAsia="DM Sans" w:hAnsi="DM Sans" w:cs="DM Sans"/>
-                <w:sz w:val="24"/>
-                <w:szCs w:val="24"/>
+                <w:sz w:val="21"/>
+                <w:szCs w:val="21"/>
               </w:rPr>
               <w:br/>
-              <w:t xml:space="preserve">   </w:t>
-            </w:r>
-            <w:r>
-              <w:rPr>
-                <w:rFonts w:ascii="DM Sans" w:eastAsia="DM Sans" w:hAnsi="DM Sans" w:cs="DM Sans"/>
-                <w:sz w:val="24"/>
-                <w:szCs w:val="24"/>
-              </w:rPr>
-              <w:t>capacity and demand.</w:t>
-            </w:r>
-          </w:p>
-          <w:p>
-            <w:pPr>
-              <w:widowControl w:val="0"/>
-              <w:pBdr>
-                <w:top w:val="nil"/>
-                <w:left w:val="nil"/>
-                <w:bottom w:val="nil"/>
-                <w:right w:val="nil"/>
-                <w:between w:val="nil"/>
-              </w:pBdr>
-              <w:spacing w:after="0" w:line="240" w:lineRule="auto"/>
-              <w:rPr>
-                <w:rFonts w:ascii="DM Sans" w:eastAsia="DM Sans" w:hAnsi="DM Sans" w:cs="DM Sans"/>
-                <w:sz w:val="24"/>
-                <w:szCs w:val="24"/>
-              </w:rPr>
-            </w:pPr>
-            <w:r>
-              <w:rPr>
-                <w:rFonts w:ascii="DM Sans" w:eastAsia="DM Sans" w:hAnsi="DM Sans" w:cs="DM Sans"/>
-                <w:sz w:val="24"/>
-                <w:szCs w:val="24"/>
+              <w:t xml:space="preserve">   capacity and demand.</w:t>
+            </w:r>
+          </w:p>
+          <w:p>
+            <w:pPr>
+              <w:widowControl w:val="0"/>
+              <w:pBdr>
+                <w:top w:val="nil"/>
+                <w:left w:val="nil"/>
+                <w:bottom w:val="nil"/>
+                <w:right w:val="nil"/>
+                <w:between w:val="nil"/>
+              </w:pBdr>
+              <w:spacing w:after="0" w:line="240" w:lineRule="auto"/>
+              <w:rPr>
+                <w:rFonts w:ascii="DM Sans" w:eastAsia="DM Sans" w:hAnsi="DM Sans" w:cs="DM Sans"/>
+                <w:sz w:val="21"/>
+                <w:szCs w:val="21"/>
+              </w:rPr>
+            </w:pPr>
+            <w:r>
+              <w:rPr>
+                <w:rFonts w:ascii="DM Sans" w:eastAsia="DM Sans" w:hAnsi="DM Sans" w:cs="DM Sans"/>
+                <w:sz w:val="21"/>
+                <w:szCs w:val="21"/>
               </w:rPr>
               <w:t>+ e.g. length of stay, regional differences, seasonal variation</w:t>
             </w:r>
@@ -711,15 +683,15 @@
               <w:jc w:val="center"/>
               <w:rPr>
                 <w:rFonts w:ascii="DM Sans" w:eastAsia="DM Sans" w:hAnsi="DM Sans" w:cs="DM Sans"/>
-                <w:sz w:val="24"/>
-                <w:szCs w:val="24"/>
-              </w:rPr>
-            </w:pPr>
-            <w:r>
-              <w:rPr>
-                <w:rFonts w:ascii="DM Sans" w:eastAsia="DM Sans" w:hAnsi="DM Sans" w:cs="DM Sans"/>
-                <w:sz w:val="24"/>
-                <w:szCs w:val="24"/>
+                <w:sz w:val="21"/>
+                <w:szCs w:val="21"/>
+              </w:rPr>
+            </w:pPr>
+            <w:r>
+              <w:rPr>
+                <w:rFonts w:ascii="DM Sans" w:eastAsia="DM Sans" w:hAnsi="DM Sans" w:cs="DM Sans"/>
+                <w:sz w:val="21"/>
+                <w:szCs w:val="21"/>
               </w:rPr>
               <w:t>Data Collection</w:t>
             </w:r>
@@ -750,42 +722,34 @@
                 <w:rFonts w:ascii="DM Sans" w:eastAsia="DM Sans" w:hAnsi="DM Sans" w:cs="DM Sans"/>
                 <w:i/>
                 <w:iCs/>
-                <w:sz w:val="24"/>
-                <w:szCs w:val="24"/>
-              </w:rPr>
-            </w:pPr>
-            <w:r>
-              <w:rPr>
-                <w:rFonts w:ascii="DM Sans" w:eastAsia="DM Sans" w:hAnsi="DM Sans" w:cs="DM Sans"/>
-                <w:sz w:val="24"/>
-                <w:szCs w:val="24"/>
+                <w:sz w:val="21"/>
+                <w:szCs w:val="21"/>
+              </w:rPr>
+            </w:pPr>
+            <w:r>
+              <w:rPr>
+                <w:rFonts w:ascii="DM Sans" w:eastAsia="DM Sans" w:hAnsi="DM Sans" w:cs="DM Sans"/>
+                <w:sz w:val="21"/>
+                <w:szCs w:val="21"/>
               </w:rPr>
               <w:t xml:space="preserve">+ gather hospital ward and patient statistics from reliable </w:t>
             </w:r>
             <w:r>
               <w:rPr>
                 <w:rFonts w:ascii="DM Sans" w:eastAsia="DM Sans" w:hAnsi="DM Sans" w:cs="DM Sans"/>
-                <w:sz w:val="24"/>
-                <w:szCs w:val="24"/>
+                <w:sz w:val="21"/>
+                <w:szCs w:val="21"/>
               </w:rPr>
               <w:br/>
-              <w:t xml:space="preserve">   </w:t>
-            </w:r>
-            <w:r>
-              <w:rPr>
-                <w:rFonts w:ascii="DM Sans" w:eastAsia="DM Sans" w:hAnsi="DM Sans" w:cs="DM Sans"/>
-                <w:sz w:val="24"/>
-                <w:szCs w:val="24"/>
-              </w:rPr>
-              <w:t xml:space="preserve">sources </w:t>
+              <w:t xml:space="preserve">   sources </w:t>
             </w:r>
             <w:r>
               <w:rPr>
                 <w:rFonts w:ascii="DM Sans" w:eastAsia="DM Sans" w:hAnsi="DM Sans" w:cs="DM Sans"/>
                 <w:i/>
                 <w:iCs/>
-                <w:sz w:val="24"/>
-                <w:szCs w:val="24"/>
+                <w:sz w:val="21"/>
+                <w:szCs w:val="21"/>
               </w:rPr>
               <w:t>(e.g. federal health reports, hospital databases)</w:t>
             </w:r>
@@ -812,15 +776,15 @@
               <w:jc w:val="center"/>
               <w:rPr>
                 <w:rFonts w:ascii="DM Sans" w:eastAsia="DM Sans" w:hAnsi="DM Sans" w:cs="DM Sans"/>
-                <w:sz w:val="24"/>
-                <w:szCs w:val="24"/>
-              </w:rPr>
-            </w:pPr>
-            <w:r>
-              <w:rPr>
-                <w:rFonts w:ascii="DM Sans" w:eastAsia="DM Sans" w:hAnsi="DM Sans" w:cs="DM Sans"/>
-                <w:sz w:val="24"/>
-                <w:szCs w:val="24"/>
+                <w:sz w:val="21"/>
+                <w:szCs w:val="21"/>
+              </w:rPr>
+            </w:pPr>
+            <w:r>
+              <w:rPr>
+                <w:rFonts w:ascii="DM Sans" w:eastAsia="DM Sans" w:hAnsi="DM Sans" w:cs="DM Sans"/>
+                <w:sz w:val="21"/>
+                <w:szCs w:val="21"/>
               </w:rPr>
               <w:t>Data Preparation</w:t>
             </w:r>
@@ -849,15 +813,15 @@
               <w:spacing w:after="0" w:line="240" w:lineRule="auto"/>
               <w:rPr>
                 <w:rFonts w:ascii="DM Sans" w:eastAsia="DM Sans" w:hAnsi="DM Sans" w:cs="DM Sans"/>
-                <w:sz w:val="24"/>
-                <w:szCs w:val="24"/>
-              </w:rPr>
-            </w:pPr>
-            <w:r>
-              <w:rPr>
-                <w:rFonts w:ascii="DM Sans" w:eastAsia="DM Sans" w:hAnsi="DM Sans" w:cs="DM Sans"/>
-                <w:sz w:val="24"/>
-                <w:szCs w:val="24"/>
+                <w:sz w:val="21"/>
+                <w:szCs w:val="21"/>
+              </w:rPr>
+            </w:pPr>
+            <w:r>
+              <w:rPr>
+                <w:rFonts w:ascii="DM Sans" w:eastAsia="DM Sans" w:hAnsi="DM Sans" w:cs="DM Sans"/>
+                <w:sz w:val="21"/>
+                <w:szCs w:val="21"/>
               </w:rPr>
               <w:t>+ clean, structure and validate the dataset for analysis</w:t>
             </w:r>
@@ -884,15 +848,15 @@
               <w:jc w:val="center"/>
               <w:rPr>
                 <w:rFonts w:ascii="DM Sans" w:eastAsia="DM Sans" w:hAnsi="DM Sans" w:cs="DM Sans"/>
-                <w:sz w:val="24"/>
-                <w:szCs w:val="24"/>
-              </w:rPr>
-            </w:pPr>
-            <w:r>
-              <w:rPr>
-                <w:rFonts w:ascii="DM Sans" w:eastAsia="DM Sans" w:hAnsi="DM Sans" w:cs="DM Sans"/>
-                <w:sz w:val="24"/>
-                <w:szCs w:val="24"/>
+                <w:sz w:val="21"/>
+                <w:szCs w:val="21"/>
+              </w:rPr>
+            </w:pPr>
+            <w:r>
+              <w:rPr>
+                <w:rFonts w:ascii="DM Sans" w:eastAsia="DM Sans" w:hAnsi="DM Sans" w:cs="DM Sans"/>
+                <w:sz w:val="21"/>
+                <w:szCs w:val="21"/>
               </w:rPr>
               <w:t>Analysis</w:t>
             </w:r>
@@ -921,15 +885,15 @@
               <w:spacing w:after="0" w:line="240" w:lineRule="auto"/>
               <w:rPr>
                 <w:rFonts w:ascii="DM Sans" w:eastAsia="DM Sans" w:hAnsi="DM Sans" w:cs="DM Sans"/>
-                <w:sz w:val="24"/>
-                <w:szCs w:val="24"/>
-              </w:rPr>
-            </w:pPr>
-            <w:r>
-              <w:rPr>
-                <w:rFonts w:ascii="DM Sans" w:eastAsia="DM Sans" w:hAnsi="DM Sans" w:cs="DM Sans"/>
-                <w:sz w:val="24"/>
-                <w:szCs w:val="24"/>
+                <w:sz w:val="21"/>
+                <w:szCs w:val="21"/>
+              </w:rPr>
+            </w:pPr>
+            <w:r>
+              <w:rPr>
+                <w:rFonts w:ascii="DM Sans" w:eastAsia="DM Sans" w:hAnsi="DM Sans" w:cs="DM Sans"/>
+                <w:sz w:val="21"/>
+                <w:szCs w:val="21"/>
               </w:rPr>
               <w:t>+ calculate ward availability/patient numbers ratios</w:t>
             </w:r>
@@ -947,15 +911,15 @@
               <w:spacing w:after="0" w:line="240" w:lineRule="auto"/>
               <w:rPr>
                 <w:rFonts w:ascii="DM Sans" w:eastAsia="DM Sans" w:hAnsi="DM Sans" w:cs="DM Sans"/>
-                <w:sz w:val="24"/>
-                <w:szCs w:val="24"/>
-              </w:rPr>
-            </w:pPr>
-            <w:r>
-              <w:rPr>
-                <w:rFonts w:ascii="DM Sans" w:eastAsia="DM Sans" w:hAnsi="DM Sans" w:cs="DM Sans"/>
-                <w:sz w:val="24"/>
-                <w:szCs w:val="24"/>
+                <w:sz w:val="21"/>
+                <w:szCs w:val="21"/>
+              </w:rPr>
+            </w:pPr>
+            <w:r>
+              <w:rPr>
+                <w:rFonts w:ascii="DM Sans" w:eastAsia="DM Sans" w:hAnsi="DM Sans" w:cs="DM Sans"/>
+                <w:sz w:val="21"/>
+                <w:szCs w:val="21"/>
               </w:rPr>
               <w:t>+ compare patterns across ward types</w:t>
             </w:r>
@@ -982,15 +946,15 @@
               <w:jc w:val="center"/>
               <w:rPr>
                 <w:rFonts w:ascii="DM Sans" w:eastAsia="DM Sans" w:hAnsi="DM Sans" w:cs="DM Sans"/>
-                <w:sz w:val="24"/>
-                <w:szCs w:val="24"/>
-              </w:rPr>
-            </w:pPr>
-            <w:r>
-              <w:rPr>
-                <w:rFonts w:ascii="DM Sans" w:eastAsia="DM Sans" w:hAnsi="DM Sans" w:cs="DM Sans"/>
-                <w:sz w:val="24"/>
-                <w:szCs w:val="24"/>
+                <w:sz w:val="21"/>
+                <w:szCs w:val="21"/>
+              </w:rPr>
+            </w:pPr>
+            <w:r>
+              <w:rPr>
+                <w:rFonts w:ascii="DM Sans" w:eastAsia="DM Sans" w:hAnsi="DM Sans" w:cs="DM Sans"/>
+                <w:sz w:val="21"/>
+                <w:szCs w:val="21"/>
               </w:rPr>
               <w:t>Visualization</w:t>
             </w:r>
@@ -1019,25 +983,17 @@
               <w:spacing w:after="0" w:line="240" w:lineRule="auto"/>
               <w:rPr>
                 <w:rFonts w:ascii="DM Sans" w:eastAsia="DM Sans" w:hAnsi="DM Sans" w:cs="DM Sans"/>
-                <w:sz w:val="24"/>
-                <w:szCs w:val="24"/>
-              </w:rPr>
-            </w:pPr>
-            <w:r>
-              <w:rPr>
-                <w:rFonts w:ascii="DM Sans" w:eastAsia="DM Sans" w:hAnsi="DM Sans" w:cs="DM Sans"/>
-                <w:sz w:val="24"/>
-                <w:szCs w:val="24"/>
-              </w:rPr>
-              <w:t>+ visualize findings with charts</w:t>
-            </w:r>
-            <w:r>
-              <w:rPr>
-                <w:rFonts w:ascii="DM Sans" w:eastAsia="DM Sans" w:hAnsi="DM Sans" w:cs="DM Sans"/>
-                <w:sz w:val="24"/>
-                <w:szCs w:val="24"/>
-              </w:rPr>
-              <w:t xml:space="preserve"> for clarity and interpretability</w:t>
+                <w:sz w:val="21"/>
+                <w:szCs w:val="21"/>
+              </w:rPr>
+            </w:pPr>
+            <w:r>
+              <w:rPr>
+                <w:rFonts w:ascii="DM Sans" w:eastAsia="DM Sans" w:hAnsi="DM Sans" w:cs="DM Sans"/>
+                <w:sz w:val="21"/>
+                <w:szCs w:val="21"/>
+              </w:rPr>
+              <w:t>+ visualize findings with charts for clarity and interpretability</w:t>
             </w:r>
           </w:p>
         </w:tc>
@@ -1062,15 +1018,15 @@
               <w:jc w:val="center"/>
               <w:rPr>
                 <w:rFonts w:ascii="DM Sans" w:eastAsia="DM Sans" w:hAnsi="DM Sans" w:cs="DM Sans"/>
-                <w:sz w:val="24"/>
-                <w:szCs w:val="24"/>
-              </w:rPr>
-            </w:pPr>
-            <w:r>
-              <w:rPr>
-                <w:rFonts w:ascii="DM Sans" w:eastAsia="DM Sans" w:hAnsi="DM Sans" w:cs="DM Sans"/>
-                <w:sz w:val="24"/>
-                <w:szCs w:val="24"/>
+                <w:sz w:val="21"/>
+                <w:szCs w:val="21"/>
+              </w:rPr>
+            </w:pPr>
+            <w:r>
+              <w:rPr>
+                <w:rFonts w:ascii="DM Sans" w:eastAsia="DM Sans" w:hAnsi="DM Sans" w:cs="DM Sans"/>
+                <w:sz w:val="21"/>
+                <w:szCs w:val="21"/>
               </w:rPr>
               <w:t>Interpretation</w:t>
             </w:r>
@@ -1099,23 +1055,23 @@
               <w:spacing w:after="0" w:line="240" w:lineRule="auto"/>
               <w:rPr>
                 <w:rFonts w:ascii="DM Sans" w:eastAsia="DM Sans" w:hAnsi="DM Sans" w:cs="DM Sans"/>
-                <w:sz w:val="24"/>
-                <w:szCs w:val="24"/>
-              </w:rPr>
-            </w:pPr>
-            <w:r>
-              <w:rPr>
-                <w:rFonts w:ascii="DM Sans" w:eastAsia="DM Sans" w:hAnsi="DM Sans" w:cs="DM Sans"/>
-                <w:sz w:val="24"/>
-                <w:szCs w:val="24"/>
+                <w:sz w:val="21"/>
+                <w:szCs w:val="21"/>
+              </w:rPr>
+            </w:pPr>
+            <w:r>
+              <w:rPr>
+                <w:rFonts w:ascii="DM Sans" w:eastAsia="DM Sans" w:hAnsi="DM Sans" w:cs="DM Sans"/>
+                <w:sz w:val="21"/>
+                <w:szCs w:val="21"/>
               </w:rPr>
               <w:t xml:space="preserve">+ </w:t>
             </w:r>
             <w:r>
               <w:rPr>
                 <w:rFonts w:ascii="DM Sans" w:eastAsia="DM Sans" w:hAnsi="DM Sans" w:cs="DM Sans"/>
-                <w:sz w:val="24"/>
-                <w:szCs w:val="24"/>
+                <w:sz w:val="21"/>
+                <w:szCs w:val="21"/>
               </w:rPr>
               <w:t>identify wards with potential under- or overrepresentation</w:t>
             </w:r>
@@ -1142,15 +1098,15 @@
               <w:jc w:val="center"/>
               <w:rPr>
                 <w:rFonts w:ascii="DM Sans" w:eastAsia="DM Sans" w:hAnsi="DM Sans" w:cs="DM Sans"/>
-                <w:sz w:val="24"/>
-                <w:szCs w:val="24"/>
-              </w:rPr>
-            </w:pPr>
-            <w:r>
-              <w:rPr>
-                <w:rFonts w:ascii="DM Sans" w:eastAsia="DM Sans" w:hAnsi="DM Sans" w:cs="DM Sans"/>
-                <w:sz w:val="24"/>
-                <w:szCs w:val="24"/>
+                <w:sz w:val="21"/>
+                <w:szCs w:val="21"/>
+              </w:rPr>
+            </w:pPr>
+            <w:r>
+              <w:rPr>
+                <w:rFonts w:ascii="DM Sans" w:eastAsia="DM Sans" w:hAnsi="DM Sans" w:cs="DM Sans"/>
+                <w:sz w:val="21"/>
+                <w:szCs w:val="21"/>
               </w:rPr>
               <w:t>Insights</w:t>
             </w:r>
@@ -1179,23 +1135,23 @@
               <w:spacing w:after="0" w:line="240" w:lineRule="auto"/>
               <w:rPr>
                 <w:rFonts w:ascii="DM Sans" w:eastAsia="DM Sans" w:hAnsi="DM Sans" w:cs="DM Sans"/>
-                <w:sz w:val="24"/>
-                <w:szCs w:val="24"/>
-              </w:rPr>
-            </w:pPr>
-            <w:r>
-              <w:rPr>
-                <w:rFonts w:ascii="DM Sans" w:eastAsia="DM Sans" w:hAnsi="DM Sans" w:cs="DM Sans"/>
-                <w:sz w:val="24"/>
-                <w:szCs w:val="24"/>
+                <w:sz w:val="21"/>
+                <w:szCs w:val="21"/>
+              </w:rPr>
+            </w:pPr>
+            <w:r>
+              <w:rPr>
+                <w:rFonts w:ascii="DM Sans" w:eastAsia="DM Sans" w:hAnsi="DM Sans" w:cs="DM Sans"/>
+                <w:sz w:val="21"/>
+                <w:szCs w:val="21"/>
               </w:rPr>
               <w:t xml:space="preserve">+ highlight areas where healthcare capacity does not align with </w:t>
             </w:r>
             <w:r>
               <w:rPr>
                 <w:rFonts w:ascii="DM Sans" w:eastAsia="DM Sans" w:hAnsi="DM Sans" w:cs="DM Sans"/>
-                <w:sz w:val="24"/>
-                <w:szCs w:val="24"/>
+                <w:sz w:val="21"/>
+                <w:szCs w:val="21"/>
               </w:rPr>
               <w:br/>
               <w:t xml:space="preserve">   the patient demand</w:t>
@@ -1204,10 +1160,10 @@
         </w:tc>
       </w:tr>
     </w:tbl>
-    <w:p/>
     <w:p>
       <w:pPr>
         <w:pStyle w:val="Heading2"/>
+        <w:jc w:val="center"/>
         <w:rPr>
           <w:rFonts w:ascii="DM Sans" w:eastAsia="DM Sans" w:hAnsi="DM Sans" w:cs="DM Sans"/>
           <w:b w:val="0"/>
@@ -1224,65 +1180,72 @@
           <w:sz w:val="24"/>
           <w:szCs w:val="24"/>
         </w:rPr>
-        <w:t>This project does not include:</w:t>
+        <w:t>This project does not include</w:t>
       </w:r>
     </w:p>
     <w:p>
       <w:pPr>
-        <w:spacing w:before="100" w:after="0" w:line="342" w:lineRule="auto"/>
-        <w:rPr>
-          <w:rFonts w:ascii="DM Sans" w:eastAsia="DM Sans" w:hAnsi="DM Sans" w:cs="DM Sans"/>
+        <w:spacing w:after="0"/>
+        <w:jc w:val="both"/>
+        <w:rPr>
+          <w:rFonts w:ascii="DM Sans" w:eastAsia="DM Sans" w:hAnsi="DM Sans" w:cs="DM Sans"/>
+          <w:i/>
+          <w:iCs/>
         </w:rPr>
       </w:pPr>
       <w:r>
         <w:rPr>
           <w:rFonts w:ascii="DM Sans" w:eastAsia="DM Sans" w:hAnsi="DM Sans" w:cs="DM Sans"/>
           <w:i/>
-          <w:color w:val="3C4043"/>
-          <w:sz w:val="21"/>
-          <w:szCs w:val="21"/>
-        </w:rPr>
-        <w:t>Specify the things that this project isn’t responsible for doing (out of scope). For instance, “this project does not involve a summation of 2019 data analysis”</w:t>
+          <w:iCs/>
+        </w:rPr>
+        <w:t>There is no inclusion of financial values planned</w:t>
+      </w:r>
+      <w:r>
+        <w:rPr>
+          <w:rFonts w:ascii="DM Sans" w:eastAsia="DM Sans" w:hAnsi="DM Sans" w:cs="DM Sans"/>
+          <w:i/>
+          <w:iCs/>
+        </w:rPr>
+        <w:t xml:space="preserve">. </w:t>
+      </w:r>
+      <w:r>
+        <w:rPr>
+          <w:rFonts w:ascii="DM Sans" w:eastAsia="DM Sans" w:hAnsi="DM Sans" w:cs="DM Sans"/>
+          <w:i/>
+          <w:iCs/>
+        </w:rPr>
+        <w:t>There will be no forecasting about the development of values</w:t>
+      </w:r>
+      <w:r>
+        <w:rPr>
+          <w:rFonts w:ascii="DM Sans" w:eastAsia="DM Sans" w:hAnsi="DM Sans" w:cs="DM Sans"/>
+          <w:i/>
+          <w:iCs/>
+        </w:rPr>
+        <w:t xml:space="preserve">. </w:t>
+      </w:r>
+      <w:r>
+        <w:rPr>
+          <w:rFonts w:ascii="DM Sans" w:eastAsia="DM Sans" w:hAnsi="DM Sans" w:cs="DM Sans"/>
+          <w:i/>
+          <w:iCs/>
+        </w:rPr>
+        <w:t>The focus will explicitly be on the healthcare system of Germany</w:t>
+      </w:r>
+      <w:r>
+        <w:rPr>
+          <w:rFonts w:ascii="DM Sans" w:eastAsia="DM Sans" w:hAnsi="DM Sans" w:cs="DM Sans"/>
+          <w:i/>
+          <w:iCs/>
+        </w:rPr>
+        <w:t>.</w:t>
       </w:r>
     </w:p>
     <w:p>
       <w:pPr>
-        <w:numPr>
-          <w:ilvl w:val="0"/>
-          <w:numId w:val="1"/>
-        </w:numPr>
-        <w:spacing w:after="0"/>
-        <w:rPr>
-          <w:rFonts w:ascii="DM Sans" w:eastAsia="DM Sans" w:hAnsi="DM Sans" w:cs="DM Sans"/>
-        </w:rPr>
-      </w:pPr>
-    </w:p>
-    <w:p>
-      <w:pPr>
-        <w:numPr>
-          <w:ilvl w:val="0"/>
-          <w:numId w:val="1"/>
-        </w:numPr>
-        <w:spacing w:after="0"/>
-        <w:rPr>
-          <w:rFonts w:ascii="DM Sans" w:eastAsia="DM Sans" w:hAnsi="DM Sans" w:cs="DM Sans"/>
-        </w:rPr>
-      </w:pPr>
-    </w:p>
-    <w:p>
-      <w:pPr>
-        <w:numPr>
-          <w:ilvl w:val="0"/>
-          <w:numId w:val="1"/>
-        </w:numPr>
-        <w:rPr>
-          <w:rFonts w:ascii="DM Sans" w:eastAsia="DM Sans" w:hAnsi="DM Sans" w:cs="DM Sans"/>
-        </w:rPr>
-      </w:pPr>
-    </w:p>
-    <w:p>
-      <w:pPr>
         <w:pStyle w:val="Heading2"/>
+        <w:jc w:val="center"/>
         <w:rPr>
           <w:rFonts w:ascii="DM Sans" w:eastAsia="DM Sans" w:hAnsi="DM Sans" w:cs="DM Sans"/>
           <w:b w:val="0"/>
@@ -1299,40 +1262,9 @@
           <w:sz w:val="24"/>
           <w:szCs w:val="24"/>
         </w:rPr>
+        <w:lastRenderedPageBreak/>
         <w:t>Deliverables:</w:t>
       </w:r>
-    </w:p>
-    <w:p>
-      <w:pPr>
-        <w:spacing w:before="100" w:after="0" w:line="342" w:lineRule="auto"/>
-        <w:rPr>
-          <w:rFonts w:ascii="DM Sans" w:eastAsia="DM Sans" w:hAnsi="DM Sans" w:cs="DM Sans"/>
-          <w:i/>
-          <w:color w:val="3C4043"/>
-          <w:sz w:val="21"/>
-          <w:szCs w:val="21"/>
-        </w:rPr>
-      </w:pPr>
-      <w:r>
-        <w:rPr>
-          <w:rFonts w:ascii="DM Sans" w:eastAsia="DM Sans" w:hAnsi="DM Sans" w:cs="DM Sans"/>
-          <w:i/>
-          <w:color w:val="3C4043"/>
-          <w:sz w:val="21"/>
-          <w:szCs w:val="21"/>
-        </w:rPr>
-        <w:t xml:space="preserve">A specific list of things that your project will deliver.   </w:t>
-      </w:r>
-    </w:p>
-    <w:p>
-      <w:pPr>
-        <w:spacing w:before="100" w:after="0"/>
-        <w:rPr>
-          <w:rFonts w:ascii="DM Sans" w:eastAsia="DM Sans" w:hAnsi="DM Sans" w:cs="DM Sans"/>
-          <w:sz w:val="21"/>
-          <w:szCs w:val="21"/>
-        </w:rPr>
-      </w:pPr>
     </w:p>
     <w:tbl>
       <w:tblPr>
@@ -1364,6 +1296,7 @@
               <w:bottom w:w="100" w:type="dxa"/>
               <w:right w:w="100" w:type="dxa"/>
             </w:tcMar>
+            <w:vAlign w:val="center"/>
           </w:tcPr>
           <w:p>
             <w:pPr>
@@ -1435,24 +1368,34 @@
               <w:bottom w:w="100" w:type="dxa"/>
               <w:right w:w="100" w:type="dxa"/>
             </w:tcMar>
-          </w:tcPr>
-          <w:p>
-            <w:pPr>
-              <w:widowControl w:val="0"/>
-              <w:pBdr>
-                <w:top w:val="nil"/>
-                <w:left w:val="nil"/>
-                <w:bottom w:val="nil"/>
-                <w:right w:val="nil"/>
-                <w:between w:val="nil"/>
-              </w:pBdr>
-              <w:spacing w:after="0" w:line="240" w:lineRule="auto"/>
-              <w:rPr>
-                <w:rFonts w:ascii="DM Sans" w:eastAsia="DM Sans" w:hAnsi="DM Sans" w:cs="DM Sans"/>
-                <w:sz w:val="21"/>
-                <w:szCs w:val="21"/>
-              </w:rPr>
-            </w:pPr>
+            <w:vAlign w:val="center"/>
+          </w:tcPr>
+          <w:p>
+            <w:pPr>
+              <w:widowControl w:val="0"/>
+              <w:pBdr>
+                <w:top w:val="nil"/>
+                <w:left w:val="nil"/>
+                <w:bottom w:val="nil"/>
+                <w:right w:val="nil"/>
+                <w:between w:val="nil"/>
+              </w:pBdr>
+              <w:spacing w:after="0" w:line="240" w:lineRule="auto"/>
+              <w:jc w:val="center"/>
+              <w:rPr>
+                <w:rFonts w:ascii="DM Sans" w:eastAsia="DM Sans" w:hAnsi="DM Sans" w:cs="DM Sans"/>
+                <w:sz w:val="21"/>
+                <w:szCs w:val="21"/>
+              </w:rPr>
+            </w:pPr>
+            <w:r>
+              <w:rPr>
+                <w:rFonts w:ascii="DM Sans" w:eastAsia="DM Sans" w:hAnsi="DM Sans" w:cs="DM Sans"/>
+                <w:sz w:val="21"/>
+                <w:szCs w:val="21"/>
+              </w:rPr>
+              <w:t>Raw Data Accessed</w:t>
+            </w:r>
           </w:p>
         </w:tc>
         <w:tc>
@@ -1482,6 +1425,47 @@
                 <w:szCs w:val="21"/>
               </w:rPr>
             </w:pPr>
+            <w:r>
+              <w:rPr>
+                <w:rFonts w:ascii="DM Sans" w:eastAsia="DM Sans" w:hAnsi="DM Sans" w:cs="DM Sans"/>
+                <w:sz w:val="21"/>
+                <w:szCs w:val="21"/>
+              </w:rPr>
+              <w:t xml:space="preserve">+ </w:t>
+            </w:r>
+            <w:r>
+              <w:rPr>
+                <w:rFonts w:ascii="DM Sans" w:eastAsia="DM Sans" w:hAnsi="DM Sans" w:cs="DM Sans"/>
+                <w:sz w:val="21"/>
+                <w:szCs w:val="21"/>
+              </w:rPr>
+              <w:t>primary and secondary data collected from hospital statistics</w:t>
+            </w:r>
+            <w:r>
+              <w:rPr>
+                <w:rFonts w:ascii="DM Sans" w:eastAsia="DM Sans" w:hAnsi="DM Sans" w:cs="DM Sans"/>
+                <w:sz w:val="21"/>
+                <w:szCs w:val="21"/>
+              </w:rPr>
+              <w:t xml:space="preserve"> </w:t>
+            </w:r>
+            <w:r>
+              <w:rPr>
+                <w:rFonts w:ascii="DM Sans" w:eastAsia="DM Sans" w:hAnsi="DM Sans" w:cs="DM Sans"/>
+                <w:sz w:val="21"/>
+                <w:szCs w:val="21"/>
+              </w:rPr>
+              <w:br/>
+              <w:t xml:space="preserve">+ </w:t>
+            </w:r>
+            <w:r>
+              <w:rPr>
+                <w:rFonts w:ascii="DM Sans" w:eastAsia="DM Sans" w:hAnsi="DM Sans" w:cs="DM Sans"/>
+                <w:sz w:val="21"/>
+                <w:szCs w:val="21"/>
+              </w:rPr>
+              <w:t>data sources documented and available</w:t>
+            </w:r>
           </w:p>
         </w:tc>
       </w:tr>
@@ -1495,24 +1479,34 @@
               <w:bottom w:w="100" w:type="dxa"/>
               <w:right w:w="100" w:type="dxa"/>
             </w:tcMar>
-          </w:tcPr>
-          <w:p>
-            <w:pPr>
-              <w:widowControl w:val="0"/>
-              <w:pBdr>
-                <w:top w:val="nil"/>
-                <w:left w:val="nil"/>
-                <w:bottom w:val="nil"/>
-                <w:right w:val="nil"/>
-                <w:between w:val="nil"/>
-              </w:pBdr>
-              <w:spacing w:after="0" w:line="240" w:lineRule="auto"/>
-              <w:rPr>
-                <w:rFonts w:ascii="DM Sans" w:eastAsia="DM Sans" w:hAnsi="DM Sans" w:cs="DM Sans"/>
-                <w:sz w:val="21"/>
-                <w:szCs w:val="21"/>
-              </w:rPr>
-            </w:pPr>
+            <w:vAlign w:val="center"/>
+          </w:tcPr>
+          <w:p>
+            <w:pPr>
+              <w:widowControl w:val="0"/>
+              <w:pBdr>
+                <w:top w:val="nil"/>
+                <w:left w:val="nil"/>
+                <w:bottom w:val="nil"/>
+                <w:right w:val="nil"/>
+                <w:between w:val="nil"/>
+              </w:pBdr>
+              <w:spacing w:after="0" w:line="240" w:lineRule="auto"/>
+              <w:jc w:val="center"/>
+              <w:rPr>
+                <w:rFonts w:ascii="DM Sans" w:eastAsia="DM Sans" w:hAnsi="DM Sans" w:cs="DM Sans"/>
+                <w:sz w:val="21"/>
+                <w:szCs w:val="21"/>
+              </w:rPr>
+            </w:pPr>
+            <w:r>
+              <w:rPr>
+                <w:rFonts w:ascii="DM Sans" w:eastAsia="DM Sans" w:hAnsi="DM Sans" w:cs="DM Sans"/>
+                <w:sz w:val="21"/>
+                <w:szCs w:val="21"/>
+              </w:rPr>
+              <w:t>Cleaned Dataset</w:t>
+            </w:r>
           </w:p>
         </w:tc>
         <w:tc>
@@ -1542,6 +1536,116 @@
                 <w:szCs w:val="21"/>
               </w:rPr>
             </w:pPr>
+            <w:r>
+              <w:rPr>
+                <w:rFonts w:ascii="DM Sans" w:eastAsia="DM Sans" w:hAnsi="DM Sans" w:cs="DM Sans"/>
+                <w:sz w:val="21"/>
+                <w:szCs w:val="21"/>
+              </w:rPr>
+              <w:t>+ missing values addressed</w:t>
+            </w:r>
+          </w:p>
+          <w:p>
+            <w:pPr>
+              <w:widowControl w:val="0"/>
+              <w:pBdr>
+                <w:top w:val="nil"/>
+                <w:left w:val="nil"/>
+                <w:bottom w:val="nil"/>
+                <w:right w:val="nil"/>
+                <w:between w:val="nil"/>
+              </w:pBdr>
+              <w:spacing w:after="0" w:line="240" w:lineRule="auto"/>
+              <w:rPr>
+                <w:rFonts w:ascii="DM Sans" w:eastAsia="DM Sans" w:hAnsi="DM Sans" w:cs="DM Sans"/>
+                <w:sz w:val="21"/>
+                <w:szCs w:val="21"/>
+              </w:rPr>
+            </w:pPr>
+            <w:r>
+              <w:rPr>
+                <w:rFonts w:ascii="DM Sans" w:eastAsia="DM Sans" w:hAnsi="DM Sans" w:cs="DM Sans"/>
+                <w:sz w:val="21"/>
+                <w:szCs w:val="21"/>
+              </w:rPr>
+              <w:t xml:space="preserve">+ </w:t>
+            </w:r>
+            <w:r>
+              <w:rPr>
+                <w:rFonts w:ascii="DM Sans" w:eastAsia="DM Sans" w:hAnsi="DM Sans" w:cs="DM Sans"/>
+                <w:sz w:val="21"/>
+                <w:szCs w:val="21"/>
+              </w:rPr>
+              <w:t>irrelevant observations removed</w:t>
+            </w:r>
+          </w:p>
+          <w:p>
+            <w:pPr>
+              <w:widowControl w:val="0"/>
+              <w:pBdr>
+                <w:top w:val="nil"/>
+                <w:left w:val="nil"/>
+                <w:bottom w:val="nil"/>
+                <w:right w:val="nil"/>
+                <w:between w:val="nil"/>
+              </w:pBdr>
+              <w:spacing w:after="0" w:line="240" w:lineRule="auto"/>
+              <w:rPr>
+                <w:rFonts w:ascii="DM Sans" w:eastAsia="DM Sans" w:hAnsi="DM Sans" w:cs="DM Sans"/>
+                <w:sz w:val="21"/>
+                <w:szCs w:val="21"/>
+              </w:rPr>
+            </w:pPr>
+            <w:r>
+              <w:rPr>
+                <w:rFonts w:ascii="DM Sans" w:eastAsia="DM Sans" w:hAnsi="DM Sans" w:cs="DM Sans"/>
+                <w:sz w:val="21"/>
+                <w:szCs w:val="21"/>
+              </w:rPr>
+              <w:t xml:space="preserve">+ </w:t>
+            </w:r>
+            <w:r>
+              <w:rPr>
+                <w:rFonts w:ascii="DM Sans" w:eastAsia="DM Sans" w:hAnsi="DM Sans" w:cs="DM Sans"/>
+                <w:sz w:val="21"/>
+                <w:szCs w:val="21"/>
+              </w:rPr>
+              <w:t>datasets merged for compatibility</w:t>
+            </w:r>
+          </w:p>
+          <w:p>
+            <w:pPr>
+              <w:widowControl w:val="0"/>
+              <w:pBdr>
+                <w:top w:val="nil"/>
+                <w:left w:val="nil"/>
+                <w:bottom w:val="nil"/>
+                <w:right w:val="nil"/>
+                <w:between w:val="nil"/>
+              </w:pBdr>
+              <w:spacing w:after="0" w:line="240" w:lineRule="auto"/>
+              <w:rPr>
+                <w:rFonts w:ascii="DM Sans" w:eastAsia="DM Sans" w:hAnsi="DM Sans" w:cs="DM Sans"/>
+                <w:sz w:val="21"/>
+                <w:szCs w:val="21"/>
+              </w:rPr>
+            </w:pPr>
+            <w:r>
+              <w:rPr>
+                <w:rFonts w:ascii="DM Sans" w:eastAsia="DM Sans" w:hAnsi="DM Sans" w:cs="DM Sans"/>
+                <w:sz w:val="21"/>
+                <w:szCs w:val="21"/>
+              </w:rPr>
+              <w:t xml:space="preserve">+ </w:t>
+            </w:r>
+            <w:r>
+              <w:rPr>
+                <w:rFonts w:ascii="DM Sans" w:eastAsia="DM Sans" w:hAnsi="DM Sans" w:cs="DM Sans"/>
+                <w:sz w:val="21"/>
+                <w:szCs w:val="21"/>
+              </w:rPr>
+              <w:t>final dataset ready for analysis</w:t>
+            </w:r>
           </w:p>
         </w:tc>
       </w:tr>
@@ -1555,24 +1659,42 @@
               <w:bottom w:w="100" w:type="dxa"/>
               <w:right w:w="100" w:type="dxa"/>
             </w:tcMar>
-          </w:tcPr>
-          <w:p>
-            <w:pPr>
-              <w:widowControl w:val="0"/>
-              <w:pBdr>
-                <w:top w:val="nil"/>
-                <w:left w:val="nil"/>
-                <w:bottom w:val="nil"/>
-                <w:right w:val="nil"/>
-                <w:between w:val="nil"/>
-              </w:pBdr>
-              <w:spacing w:after="0" w:line="240" w:lineRule="auto"/>
-              <w:rPr>
-                <w:rFonts w:ascii="DM Sans" w:eastAsia="DM Sans" w:hAnsi="DM Sans" w:cs="DM Sans"/>
-                <w:sz w:val="21"/>
-                <w:szCs w:val="21"/>
-              </w:rPr>
-            </w:pPr>
+            <w:vAlign w:val="center"/>
+          </w:tcPr>
+          <w:p>
+            <w:pPr>
+              <w:widowControl w:val="0"/>
+              <w:pBdr>
+                <w:top w:val="nil"/>
+                <w:left w:val="nil"/>
+                <w:bottom w:val="nil"/>
+                <w:right w:val="nil"/>
+                <w:between w:val="nil"/>
+              </w:pBdr>
+              <w:spacing w:after="0" w:line="240" w:lineRule="auto"/>
+              <w:jc w:val="center"/>
+              <w:rPr>
+                <w:rFonts w:ascii="DM Sans" w:eastAsia="DM Sans" w:hAnsi="DM Sans" w:cs="DM Sans"/>
+                <w:sz w:val="21"/>
+                <w:szCs w:val="21"/>
+              </w:rPr>
+            </w:pPr>
+            <w:r>
+              <w:rPr>
+                <w:rFonts w:ascii="DM Sans" w:eastAsia="DM Sans" w:hAnsi="DM Sans" w:cs="DM Sans"/>
+                <w:sz w:val="21"/>
+                <w:szCs w:val="21"/>
+              </w:rPr>
+              <w:t>Calculation</w:t>
+            </w:r>
+            <w:r>
+              <w:rPr>
+                <w:rFonts w:ascii="DM Sans" w:eastAsia="DM Sans" w:hAnsi="DM Sans" w:cs="DM Sans"/>
+                <w:sz w:val="21"/>
+                <w:szCs w:val="21"/>
+              </w:rPr>
+              <w:t>s Completed</w:t>
+            </w:r>
           </w:p>
         </w:tc>
         <w:tc>
@@ -1602,32 +1724,273 @@
                 <w:szCs w:val="21"/>
               </w:rPr>
             </w:pPr>
+            <w:r>
+              <w:rPr>
+                <w:rFonts w:ascii="DM Sans" w:eastAsia="DM Sans" w:hAnsi="DM Sans" w:cs="DM Sans"/>
+                <w:sz w:val="21"/>
+                <w:szCs w:val="21"/>
+              </w:rPr>
+              <w:t>+ ratios of bed availability to patient admissions per ward type</w:t>
+            </w:r>
+            <w:r>
+              <w:rPr>
+                <w:rFonts w:ascii="DM Sans" w:eastAsia="DM Sans" w:hAnsi="DM Sans" w:cs="DM Sans"/>
+                <w:sz w:val="21"/>
+                <w:szCs w:val="21"/>
+              </w:rPr>
+              <w:br/>
+              <w:t xml:space="preserve">   computed and patterns identified for comparison</w:t>
+            </w:r>
+          </w:p>
+        </w:tc>
+      </w:tr>
+      <w:tr>
+        <w:tc>
+          <w:tcPr>
+            <w:tcW w:w="3450" w:type="dxa"/>
+            <w:tcMar>
+              <w:top w:w="100" w:type="dxa"/>
+              <w:left w:w="100" w:type="dxa"/>
+              <w:bottom w:w="100" w:type="dxa"/>
+              <w:right w:w="100" w:type="dxa"/>
+            </w:tcMar>
+            <w:vAlign w:val="center"/>
+          </w:tcPr>
+          <w:p>
+            <w:pPr>
+              <w:widowControl w:val="0"/>
+              <w:pBdr>
+                <w:top w:val="nil"/>
+                <w:left w:val="nil"/>
+                <w:bottom w:val="nil"/>
+                <w:right w:val="nil"/>
+                <w:between w:val="nil"/>
+              </w:pBdr>
+              <w:spacing w:after="0" w:line="240" w:lineRule="auto"/>
+              <w:jc w:val="center"/>
+              <w:rPr>
+                <w:rFonts w:ascii="DM Sans" w:eastAsia="DM Sans" w:hAnsi="DM Sans" w:cs="DM Sans"/>
+                <w:sz w:val="21"/>
+                <w:szCs w:val="21"/>
+              </w:rPr>
+            </w:pPr>
+            <w:r>
+              <w:rPr>
+                <w:rFonts w:ascii="DM Sans" w:eastAsia="DM Sans" w:hAnsi="DM Sans" w:cs="DM Sans"/>
+                <w:sz w:val="21"/>
+                <w:szCs w:val="21"/>
+              </w:rPr>
+              <w:t>Visualizations Produced</w:t>
+            </w:r>
+          </w:p>
+        </w:tc>
+        <w:tc>
+          <w:tcPr>
+            <w:tcW w:w="6630" w:type="dxa"/>
+            <w:tcMar>
+              <w:top w:w="100" w:type="dxa"/>
+              <w:left w:w="100" w:type="dxa"/>
+              <w:bottom w:w="100" w:type="dxa"/>
+              <w:right w:w="100" w:type="dxa"/>
+            </w:tcMar>
+          </w:tcPr>
+          <w:p>
+            <w:pPr>
+              <w:widowControl w:val="0"/>
+              <w:pBdr>
+                <w:top w:val="nil"/>
+                <w:left w:val="nil"/>
+                <w:bottom w:val="nil"/>
+                <w:right w:val="nil"/>
+                <w:between w:val="nil"/>
+              </w:pBdr>
+              <w:spacing w:after="0" w:line="240" w:lineRule="auto"/>
+              <w:rPr>
+                <w:rFonts w:ascii="DM Sans" w:eastAsia="DM Sans" w:hAnsi="DM Sans" w:cs="DM Sans"/>
+                <w:sz w:val="21"/>
+                <w:szCs w:val="21"/>
+              </w:rPr>
+            </w:pPr>
+            <w:r>
+              <w:rPr>
+                <w:rFonts w:ascii="DM Sans" w:eastAsia="DM Sans" w:hAnsi="DM Sans" w:cs="DM Sans"/>
+                <w:sz w:val="21"/>
+                <w:szCs w:val="21"/>
+              </w:rPr>
+              <w:t>+ clear charts and graphs showing ratios</w:t>
+            </w:r>
+          </w:p>
+          <w:p>
+            <w:pPr>
+              <w:widowControl w:val="0"/>
+              <w:pBdr>
+                <w:top w:val="nil"/>
+                <w:left w:val="nil"/>
+                <w:bottom w:val="nil"/>
+                <w:right w:val="nil"/>
+                <w:between w:val="nil"/>
+              </w:pBdr>
+              <w:spacing w:after="0" w:line="240" w:lineRule="auto"/>
+              <w:rPr>
+                <w:rFonts w:ascii="DM Sans" w:eastAsia="DM Sans" w:hAnsi="DM Sans" w:cs="DM Sans"/>
+                <w:sz w:val="21"/>
+                <w:szCs w:val="21"/>
+              </w:rPr>
+            </w:pPr>
+            <w:r>
+              <w:rPr>
+                <w:rFonts w:ascii="DM Sans" w:eastAsia="DM Sans" w:hAnsi="DM Sans" w:cs="DM Sans"/>
+                <w:sz w:val="21"/>
+                <w:szCs w:val="21"/>
+              </w:rPr>
+              <w:t>+ differences across ward types</w:t>
+            </w:r>
+          </w:p>
+          <w:p>
+            <w:pPr>
+              <w:widowControl w:val="0"/>
+              <w:pBdr>
+                <w:top w:val="nil"/>
+                <w:left w:val="nil"/>
+                <w:bottom w:val="nil"/>
+                <w:right w:val="nil"/>
+                <w:between w:val="nil"/>
+              </w:pBdr>
+              <w:spacing w:after="0" w:line="240" w:lineRule="auto"/>
+              <w:rPr>
+                <w:rFonts w:ascii="DM Sans" w:eastAsia="DM Sans" w:hAnsi="DM Sans" w:cs="DM Sans"/>
+                <w:sz w:val="21"/>
+                <w:szCs w:val="21"/>
+              </w:rPr>
+            </w:pPr>
+            <w:r>
+              <w:rPr>
+                <w:rFonts w:ascii="DM Sans" w:eastAsia="DM Sans" w:hAnsi="DM Sans" w:cs="DM Sans"/>
+                <w:sz w:val="21"/>
+                <w:szCs w:val="21"/>
+              </w:rPr>
+              <w:t xml:space="preserve">+ identified </w:t>
+            </w:r>
+            <w:r>
+              <w:rPr>
+                <w:rFonts w:ascii="DM Sans" w:eastAsia="DM Sans" w:hAnsi="DM Sans" w:cs="DM Sans"/>
+                <w:sz w:val="21"/>
+                <w:szCs w:val="21"/>
+              </w:rPr>
+              <w:t>imbalances</w:t>
+            </w:r>
+          </w:p>
+        </w:tc>
+      </w:tr>
+      <w:tr>
+        <w:tc>
+          <w:tcPr>
+            <w:tcW w:w="3450" w:type="dxa"/>
+            <w:tcMar>
+              <w:top w:w="100" w:type="dxa"/>
+              <w:left w:w="100" w:type="dxa"/>
+              <w:bottom w:w="100" w:type="dxa"/>
+              <w:right w:w="100" w:type="dxa"/>
+            </w:tcMar>
+            <w:vAlign w:val="center"/>
+          </w:tcPr>
+          <w:p>
+            <w:pPr>
+              <w:widowControl w:val="0"/>
+              <w:pBdr>
+                <w:top w:val="nil"/>
+                <w:left w:val="nil"/>
+                <w:bottom w:val="nil"/>
+                <w:right w:val="nil"/>
+                <w:between w:val="nil"/>
+              </w:pBdr>
+              <w:spacing w:after="0" w:line="240" w:lineRule="auto"/>
+              <w:jc w:val="center"/>
+              <w:rPr>
+                <w:rFonts w:ascii="DM Sans" w:eastAsia="DM Sans" w:hAnsi="DM Sans" w:cs="DM Sans"/>
+                <w:sz w:val="21"/>
+                <w:szCs w:val="21"/>
+              </w:rPr>
+            </w:pPr>
+            <w:r>
+              <w:rPr>
+                <w:rFonts w:ascii="DM Sans" w:eastAsia="DM Sans" w:hAnsi="DM Sans" w:cs="DM Sans"/>
+                <w:sz w:val="21"/>
+                <w:szCs w:val="21"/>
+              </w:rPr>
+              <w:t>Analytical Report</w:t>
+            </w:r>
+          </w:p>
+        </w:tc>
+        <w:tc>
+          <w:tcPr>
+            <w:tcW w:w="6630" w:type="dxa"/>
+            <w:tcMar>
+              <w:top w:w="100" w:type="dxa"/>
+              <w:left w:w="100" w:type="dxa"/>
+              <w:bottom w:w="100" w:type="dxa"/>
+              <w:right w:w="100" w:type="dxa"/>
+            </w:tcMar>
+          </w:tcPr>
+          <w:p>
+            <w:pPr>
+              <w:widowControl w:val="0"/>
+              <w:pBdr>
+                <w:top w:val="nil"/>
+                <w:left w:val="nil"/>
+                <w:bottom w:val="nil"/>
+                <w:right w:val="nil"/>
+                <w:between w:val="nil"/>
+              </w:pBdr>
+              <w:spacing w:after="0" w:line="240" w:lineRule="auto"/>
+              <w:rPr>
+                <w:rFonts w:ascii="DM Sans" w:eastAsia="DM Sans" w:hAnsi="DM Sans" w:cs="DM Sans"/>
+                <w:sz w:val="21"/>
+                <w:szCs w:val="21"/>
+              </w:rPr>
+            </w:pPr>
+            <w:r>
+              <w:rPr>
+                <w:rFonts w:ascii="DM Sans" w:eastAsia="DM Sans" w:hAnsi="DM Sans" w:cs="DM Sans"/>
+                <w:sz w:val="21"/>
+                <w:szCs w:val="21"/>
+              </w:rPr>
+              <w:t>+ written summary interpreting findings</w:t>
+            </w:r>
+          </w:p>
+          <w:p>
+            <w:pPr>
+              <w:widowControl w:val="0"/>
+              <w:pBdr>
+                <w:top w:val="nil"/>
+                <w:left w:val="nil"/>
+                <w:bottom w:val="nil"/>
+                <w:right w:val="nil"/>
+                <w:between w:val="nil"/>
+              </w:pBdr>
+              <w:spacing w:after="0" w:line="240" w:lineRule="auto"/>
+              <w:rPr>
+                <w:rFonts w:ascii="DM Sans" w:eastAsia="DM Sans" w:hAnsi="DM Sans" w:cs="DM Sans"/>
+                <w:sz w:val="21"/>
+                <w:szCs w:val="21"/>
+              </w:rPr>
+            </w:pPr>
+            <w:r>
+              <w:rPr>
+                <w:rFonts w:ascii="DM Sans" w:eastAsia="DM Sans" w:hAnsi="DM Sans" w:cs="DM Sans"/>
+                <w:sz w:val="21"/>
+                <w:szCs w:val="21"/>
+              </w:rPr>
+              <w:t>+ highlighting potential under-/overrepresentation of ward types</w:t>
+            </w:r>
           </w:p>
         </w:tc>
       </w:tr>
     </w:tbl>
     <w:p>
       <w:pPr>
-        <w:spacing w:before="100" w:after="0"/>
-        <w:rPr>
-          <w:rFonts w:ascii="DM Sans" w:eastAsia="DM Sans" w:hAnsi="DM Sans" w:cs="DM Sans"/>
-          <w:sz w:val="21"/>
-          <w:szCs w:val="21"/>
-        </w:rPr>
-      </w:pPr>
-    </w:p>
-    <w:p>
-      <w:pPr>
-        <w:rPr>
-          <w:rFonts w:ascii="DM Sans" w:eastAsia="DM Sans" w:hAnsi="DM Sans" w:cs="DM Sans"/>
-          <w:sz w:val="24"/>
-          <w:szCs w:val="24"/>
-        </w:rPr>
-      </w:pPr>
-    </w:p>
-    <w:p>
-      <w:pPr>
         <w:pStyle w:val="Heading2"/>
+        <w:jc w:val="center"/>
         <w:rPr>
           <w:rFonts w:ascii="DM Sans" w:eastAsia="DM Sans" w:hAnsi="DM Sans" w:cs="DM Sans"/>
           <w:b w:val="0"/>
@@ -1644,42 +2007,18 @@
           <w:sz w:val="24"/>
           <w:szCs w:val="24"/>
         </w:rPr>
+        <w:br/>
+      </w:r>
+      <w:r>
+        <w:rPr>
+          <w:rFonts w:ascii="DM Sans" w:eastAsia="DM Sans" w:hAnsi="DM Sans" w:cs="DM Sans"/>
+          <w:b w:val="0"/>
+          <w:color w:val="4285F4"/>
+          <w:sz w:val="24"/>
+          <w:szCs w:val="24"/>
+        </w:rPr>
         <w:t>Schedule Overview / Major Milestones:</w:t>
       </w:r>
-    </w:p>
-    <w:p>
-      <w:pPr>
-        <w:spacing w:before="100" w:after="0" w:line="342" w:lineRule="auto"/>
-        <w:rPr>
-          <w:rFonts w:ascii="DM Sans" w:eastAsia="DM Sans" w:hAnsi="DM Sans" w:cs="DM Sans"/>
-          <w:i/>
-          <w:color w:val="3C4043"/>
-          <w:sz w:val="21"/>
-          <w:szCs w:val="21"/>
-        </w:rPr>
-      </w:pPr>
-      <w:r>
-        <w:rPr>
-          <w:rFonts w:ascii="DM Sans" w:eastAsia="DM Sans" w:hAnsi="DM Sans" w:cs="DM Sans"/>
-          <w:i/>
-          <w:color w:val="3C4043"/>
-          <w:sz w:val="21"/>
-          <w:szCs w:val="21"/>
-        </w:rPr>
-        <w:t xml:space="preserve">The expected schedule for the project. This can be defined by milestones (e.g. “all data is cleaned and processed”), periods of time (“Week 1 / Week 2”), or other ways based on the needs of the project. </w:t>
-      </w:r>
-    </w:p>
-    <w:p>
-      <w:pPr>
-        <w:spacing w:before="100" w:after="0" w:line="342" w:lineRule="auto"/>
-        <w:rPr>
-          <w:rFonts w:ascii="DM Sans" w:eastAsia="DM Sans" w:hAnsi="DM Sans" w:cs="DM Sans"/>
-          <w:i/>
-          <w:color w:val="3C4043"/>
-          <w:sz w:val="21"/>
-          <w:szCs w:val="21"/>
-        </w:rPr>
-      </w:pPr>
     </w:p>
     <w:tbl>
       <w:tblPr>
@@ -1836,26 +2175,34 @@
               <w:bottom w:w="100" w:type="dxa"/>
               <w:right w:w="100" w:type="dxa"/>
             </w:tcMar>
-          </w:tcPr>
-          <w:p>
-            <w:pPr>
-              <w:widowControl w:val="0"/>
-              <w:pBdr>
-                <w:top w:val="nil"/>
-                <w:left w:val="nil"/>
-                <w:bottom w:val="nil"/>
-                <w:right w:val="nil"/>
-                <w:between w:val="nil"/>
-              </w:pBdr>
-              <w:spacing w:after="0" w:line="240" w:lineRule="auto"/>
-              <w:rPr>
-                <w:rFonts w:ascii="DM Sans" w:eastAsia="DM Sans" w:hAnsi="DM Sans" w:cs="DM Sans"/>
-                <w:i/>
-                <w:color w:val="3C4043"/>
-                <w:sz w:val="21"/>
-                <w:szCs w:val="21"/>
-              </w:rPr>
-            </w:pPr>
+            <w:vAlign w:val="center"/>
+          </w:tcPr>
+          <w:p>
+            <w:pPr>
+              <w:widowControl w:val="0"/>
+              <w:pBdr>
+                <w:top w:val="nil"/>
+                <w:left w:val="nil"/>
+                <w:bottom w:val="nil"/>
+                <w:right w:val="nil"/>
+                <w:between w:val="nil"/>
+              </w:pBdr>
+              <w:spacing w:after="0" w:line="240" w:lineRule="auto"/>
+              <w:jc w:val="center"/>
+              <w:rPr>
+                <w:rFonts w:ascii="DM Sans" w:eastAsia="DM Sans" w:hAnsi="DM Sans" w:cs="DM Sans"/>
+                <w:sz w:val="21"/>
+                <w:szCs w:val="21"/>
+              </w:rPr>
+            </w:pPr>
+            <w:r>
+              <w:rPr>
+                <w:rFonts w:ascii="DM Sans" w:eastAsia="DM Sans" w:hAnsi="DM Sans" w:cs="DM Sans"/>
+                <w:sz w:val="21"/>
+                <w:szCs w:val="21"/>
+              </w:rPr>
+              <w:t>Data Collection Completed</w:t>
+            </w:r>
           </w:p>
         </w:tc>
         <w:tc>
@@ -1867,26 +2214,38 @@
               <w:bottom w:w="100" w:type="dxa"/>
               <w:right w:w="100" w:type="dxa"/>
             </w:tcMar>
-          </w:tcPr>
-          <w:p>
-            <w:pPr>
-              <w:widowControl w:val="0"/>
-              <w:pBdr>
-                <w:top w:val="nil"/>
-                <w:left w:val="nil"/>
-                <w:bottom w:val="nil"/>
-                <w:right w:val="nil"/>
-                <w:between w:val="nil"/>
-              </w:pBdr>
-              <w:spacing w:after="0" w:line="240" w:lineRule="auto"/>
-              <w:rPr>
-                <w:rFonts w:ascii="DM Sans" w:eastAsia="DM Sans" w:hAnsi="DM Sans" w:cs="DM Sans"/>
-                <w:i/>
+            <w:vAlign w:val="center"/>
+          </w:tcPr>
+          <w:p>
+            <w:pPr>
+              <w:widowControl w:val="0"/>
+              <w:pBdr>
+                <w:top w:val="nil"/>
+                <w:left w:val="nil"/>
+                <w:bottom w:val="nil"/>
+                <w:right w:val="nil"/>
+                <w:between w:val="nil"/>
+              </w:pBdr>
+              <w:spacing w:after="0" w:line="240" w:lineRule="auto"/>
+              <w:jc w:val="center"/>
+              <w:rPr>
+                <w:rFonts w:ascii="DM Sans" w:eastAsia="DM Sans" w:hAnsi="DM Sans" w:cs="DM Sans"/>
+                <w:iCs/>
                 <w:color w:val="3C4043"/>
                 <w:sz w:val="21"/>
                 <w:szCs w:val="21"/>
               </w:rPr>
             </w:pPr>
+            <w:r>
+              <w:rPr>
+                <w:rFonts w:ascii="DM Sans" w:eastAsia="DM Sans" w:hAnsi="DM Sans" w:cs="DM Sans"/>
+                <w:iCs/>
+                <w:color w:val="3C4043"/>
+                <w:sz w:val="21"/>
+                <w:szCs w:val="21"/>
+              </w:rPr>
+              <w:t>Day 2</w:t>
+            </w:r>
           </w:p>
         </w:tc>
         <w:tc>
@@ -1898,18 +2257,20 @@
               <w:bottom w:w="100" w:type="dxa"/>
               <w:right w:w="100" w:type="dxa"/>
             </w:tcMar>
-          </w:tcPr>
-          <w:p>
-            <w:pPr>
-              <w:widowControl w:val="0"/>
-              <w:pBdr>
-                <w:top w:val="nil"/>
-                <w:left w:val="nil"/>
-                <w:bottom w:val="nil"/>
-                <w:right w:val="nil"/>
-                <w:between w:val="nil"/>
-              </w:pBdr>
-              <w:spacing w:after="0" w:line="240" w:lineRule="auto"/>
+            <w:vAlign w:val="center"/>
+          </w:tcPr>
+          <w:p>
+            <w:pPr>
+              <w:widowControl w:val="0"/>
+              <w:pBdr>
+                <w:top w:val="nil"/>
+                <w:left w:val="nil"/>
+                <w:bottom w:val="nil"/>
+                <w:right w:val="nil"/>
+                <w:between w:val="nil"/>
+              </w:pBdr>
+              <w:spacing w:after="0" w:line="240" w:lineRule="auto"/>
+              <w:jc w:val="center"/>
               <w:rPr>
                 <w:rFonts w:ascii="DM Sans" w:eastAsia="DM Sans" w:hAnsi="DM Sans" w:cs="DM Sans"/>
                 <w:i/>
@@ -1918,6 +2279,16 @@
                 <w:szCs w:val="21"/>
               </w:rPr>
             </w:pPr>
+            <w:r>
+              <w:rPr>
+                <w:rFonts w:ascii="DM Sans" w:eastAsia="DM Sans" w:hAnsi="DM Sans" w:cs="DM Sans"/>
+                <w:i/>
+                <w:color w:val="3C4043"/>
+                <w:sz w:val="21"/>
+                <w:szCs w:val="21"/>
+              </w:rPr>
+              <w:t>All primary variables and influencing factors gathered</w:t>
+            </w:r>
           </w:p>
         </w:tc>
       </w:tr>
@@ -1931,26 +2302,34 @@
               <w:bottom w:w="100" w:type="dxa"/>
               <w:right w:w="100" w:type="dxa"/>
             </w:tcMar>
-          </w:tcPr>
-          <w:p>
-            <w:pPr>
-              <w:widowControl w:val="0"/>
-              <w:pBdr>
-                <w:top w:val="nil"/>
-                <w:left w:val="nil"/>
-                <w:bottom w:val="nil"/>
-                <w:right w:val="nil"/>
-                <w:between w:val="nil"/>
-              </w:pBdr>
-              <w:spacing w:after="0" w:line="240" w:lineRule="auto"/>
-              <w:rPr>
-                <w:rFonts w:ascii="DM Sans" w:eastAsia="DM Sans" w:hAnsi="DM Sans" w:cs="DM Sans"/>
-                <w:i/>
-                <w:color w:val="3C4043"/>
-                <w:sz w:val="21"/>
-                <w:szCs w:val="21"/>
-              </w:rPr>
-            </w:pPr>
+            <w:vAlign w:val="center"/>
+          </w:tcPr>
+          <w:p>
+            <w:pPr>
+              <w:widowControl w:val="0"/>
+              <w:pBdr>
+                <w:top w:val="nil"/>
+                <w:left w:val="nil"/>
+                <w:bottom w:val="nil"/>
+                <w:right w:val="nil"/>
+                <w:between w:val="nil"/>
+              </w:pBdr>
+              <w:spacing w:after="0" w:line="240" w:lineRule="auto"/>
+              <w:jc w:val="center"/>
+              <w:rPr>
+                <w:rFonts w:ascii="DM Sans" w:eastAsia="DM Sans" w:hAnsi="DM Sans" w:cs="DM Sans"/>
+                <w:sz w:val="21"/>
+                <w:szCs w:val="21"/>
+              </w:rPr>
+            </w:pPr>
+            <w:r>
+              <w:rPr>
+                <w:rFonts w:ascii="DM Sans" w:eastAsia="DM Sans" w:hAnsi="DM Sans" w:cs="DM Sans"/>
+                <w:sz w:val="21"/>
+                <w:szCs w:val="21"/>
+              </w:rPr>
+              <w:t>Data Preparation Completed</w:t>
+            </w:r>
           </w:p>
         </w:tc>
         <w:tc>
@@ -1962,26 +2341,38 @@
               <w:bottom w:w="100" w:type="dxa"/>
               <w:right w:w="100" w:type="dxa"/>
             </w:tcMar>
-          </w:tcPr>
-          <w:p>
-            <w:pPr>
-              <w:widowControl w:val="0"/>
-              <w:pBdr>
-                <w:top w:val="nil"/>
-                <w:left w:val="nil"/>
-                <w:bottom w:val="nil"/>
-                <w:right w:val="nil"/>
-                <w:between w:val="nil"/>
-              </w:pBdr>
-              <w:spacing w:after="0" w:line="240" w:lineRule="auto"/>
-              <w:rPr>
-                <w:rFonts w:ascii="DM Sans" w:eastAsia="DM Sans" w:hAnsi="DM Sans" w:cs="DM Sans"/>
-                <w:i/>
+            <w:vAlign w:val="center"/>
+          </w:tcPr>
+          <w:p>
+            <w:pPr>
+              <w:widowControl w:val="0"/>
+              <w:pBdr>
+                <w:top w:val="nil"/>
+                <w:left w:val="nil"/>
+                <w:bottom w:val="nil"/>
+                <w:right w:val="nil"/>
+                <w:between w:val="nil"/>
+              </w:pBdr>
+              <w:spacing w:after="0" w:line="240" w:lineRule="auto"/>
+              <w:jc w:val="center"/>
+              <w:rPr>
+                <w:rFonts w:ascii="DM Sans" w:eastAsia="DM Sans" w:hAnsi="DM Sans" w:cs="DM Sans"/>
+                <w:iCs/>
                 <w:color w:val="3C4043"/>
                 <w:sz w:val="21"/>
                 <w:szCs w:val="21"/>
               </w:rPr>
             </w:pPr>
+            <w:r>
+              <w:rPr>
+                <w:rFonts w:ascii="DM Sans" w:eastAsia="DM Sans" w:hAnsi="DM Sans" w:cs="DM Sans"/>
+                <w:iCs/>
+                <w:color w:val="3C4043"/>
+                <w:sz w:val="21"/>
+                <w:szCs w:val="21"/>
+              </w:rPr>
+              <w:t>Day 4</w:t>
+            </w:r>
           </w:p>
         </w:tc>
         <w:tc>
@@ -1993,18 +2384,20 @@
               <w:bottom w:w="100" w:type="dxa"/>
               <w:right w:w="100" w:type="dxa"/>
             </w:tcMar>
-          </w:tcPr>
-          <w:p>
-            <w:pPr>
-              <w:widowControl w:val="0"/>
-              <w:pBdr>
-                <w:top w:val="nil"/>
-                <w:left w:val="nil"/>
-                <w:bottom w:val="nil"/>
-                <w:right w:val="nil"/>
-                <w:between w:val="nil"/>
-              </w:pBdr>
-              <w:spacing w:after="0" w:line="240" w:lineRule="auto"/>
+            <w:vAlign w:val="center"/>
+          </w:tcPr>
+          <w:p>
+            <w:pPr>
+              <w:widowControl w:val="0"/>
+              <w:pBdr>
+                <w:top w:val="nil"/>
+                <w:left w:val="nil"/>
+                <w:bottom w:val="nil"/>
+                <w:right w:val="nil"/>
+                <w:between w:val="nil"/>
+              </w:pBdr>
+              <w:spacing w:after="0" w:line="240" w:lineRule="auto"/>
+              <w:jc w:val="center"/>
               <w:rPr>
                 <w:rFonts w:ascii="DM Sans" w:eastAsia="DM Sans" w:hAnsi="DM Sans" w:cs="DM Sans"/>
                 <w:i/>
@@ -2013,6 +2406,16 @@
                 <w:szCs w:val="21"/>
               </w:rPr>
             </w:pPr>
+            <w:r>
+              <w:rPr>
+                <w:rFonts w:ascii="DM Sans" w:eastAsia="DM Sans" w:hAnsi="DM Sans" w:cs="DM Sans"/>
+                <w:i/>
+                <w:color w:val="3C4043"/>
+                <w:sz w:val="21"/>
+                <w:szCs w:val="21"/>
+              </w:rPr>
+              <w:t>Dataset cleaned, validated, and ready for analysis</w:t>
+            </w:r>
           </w:p>
         </w:tc>
       </w:tr>
@@ -2026,26 +2429,34 @@
               <w:bottom w:w="100" w:type="dxa"/>
               <w:right w:w="100" w:type="dxa"/>
             </w:tcMar>
-          </w:tcPr>
-          <w:p>
-            <w:pPr>
-              <w:widowControl w:val="0"/>
-              <w:pBdr>
-                <w:top w:val="nil"/>
-                <w:left w:val="nil"/>
-                <w:bottom w:val="nil"/>
-                <w:right w:val="nil"/>
-                <w:between w:val="nil"/>
-              </w:pBdr>
-              <w:spacing w:after="0" w:line="240" w:lineRule="auto"/>
-              <w:rPr>
-                <w:rFonts w:ascii="DM Sans" w:eastAsia="DM Sans" w:hAnsi="DM Sans" w:cs="DM Sans"/>
-                <w:i/>
-                <w:color w:val="3C4043"/>
-                <w:sz w:val="21"/>
-                <w:szCs w:val="21"/>
-              </w:rPr>
-            </w:pPr>
+            <w:vAlign w:val="center"/>
+          </w:tcPr>
+          <w:p>
+            <w:pPr>
+              <w:widowControl w:val="0"/>
+              <w:pBdr>
+                <w:top w:val="nil"/>
+                <w:left w:val="nil"/>
+                <w:bottom w:val="nil"/>
+                <w:right w:val="nil"/>
+                <w:between w:val="nil"/>
+              </w:pBdr>
+              <w:spacing w:after="0" w:line="240" w:lineRule="auto"/>
+              <w:jc w:val="center"/>
+              <w:rPr>
+                <w:rFonts w:ascii="DM Sans" w:eastAsia="DM Sans" w:hAnsi="DM Sans" w:cs="DM Sans"/>
+                <w:sz w:val="21"/>
+                <w:szCs w:val="21"/>
+              </w:rPr>
+            </w:pPr>
+            <w:r>
+              <w:rPr>
+                <w:rFonts w:ascii="DM Sans" w:eastAsia="DM Sans" w:hAnsi="DM Sans" w:cs="DM Sans"/>
+                <w:sz w:val="21"/>
+                <w:szCs w:val="21"/>
+              </w:rPr>
+              <w:t>Calculations Completed</w:t>
+            </w:r>
           </w:p>
         </w:tc>
         <w:tc>
@@ -2057,18 +2468,20 @@
               <w:bottom w:w="100" w:type="dxa"/>
               <w:right w:w="100" w:type="dxa"/>
             </w:tcMar>
-          </w:tcPr>
-          <w:p>
-            <w:pPr>
-              <w:widowControl w:val="0"/>
-              <w:pBdr>
-                <w:top w:val="nil"/>
-                <w:left w:val="nil"/>
-                <w:bottom w:val="nil"/>
-                <w:right w:val="nil"/>
-                <w:between w:val="nil"/>
-              </w:pBdr>
-              <w:spacing w:after="0" w:line="240" w:lineRule="auto"/>
+            <w:vAlign w:val="center"/>
+          </w:tcPr>
+          <w:p>
+            <w:pPr>
+              <w:widowControl w:val="0"/>
+              <w:pBdr>
+                <w:top w:val="nil"/>
+                <w:left w:val="nil"/>
+                <w:bottom w:val="nil"/>
+                <w:right w:val="nil"/>
+                <w:between w:val="nil"/>
+              </w:pBdr>
+              <w:spacing w:after="0" w:line="240" w:lineRule="auto"/>
+              <w:jc w:val="center"/>
               <w:rPr>
                 <w:rFonts w:ascii="DM Sans" w:eastAsia="DM Sans" w:hAnsi="DM Sans" w:cs="DM Sans"/>
                 <w:i/>
@@ -2077,6 +2490,16 @@
                 <w:szCs w:val="21"/>
               </w:rPr>
             </w:pPr>
+            <w:r>
+              <w:rPr>
+                <w:rFonts w:ascii="DM Sans" w:eastAsia="DM Sans" w:hAnsi="DM Sans" w:cs="DM Sans"/>
+                <w:i/>
+                <w:color w:val="3C4043"/>
+                <w:sz w:val="21"/>
+                <w:szCs w:val="21"/>
+              </w:rPr>
+              <w:t>Day 5</w:t>
+            </w:r>
           </w:p>
         </w:tc>
         <w:tc>
@@ -2088,18 +2511,20 @@
               <w:bottom w:w="100" w:type="dxa"/>
               <w:right w:w="100" w:type="dxa"/>
             </w:tcMar>
-          </w:tcPr>
-          <w:p>
-            <w:pPr>
-              <w:widowControl w:val="0"/>
-              <w:pBdr>
-                <w:top w:val="nil"/>
-                <w:left w:val="nil"/>
-                <w:bottom w:val="nil"/>
-                <w:right w:val="nil"/>
-                <w:between w:val="nil"/>
-              </w:pBdr>
-              <w:spacing w:after="0" w:line="240" w:lineRule="auto"/>
+            <w:vAlign w:val="center"/>
+          </w:tcPr>
+          <w:p>
+            <w:pPr>
+              <w:widowControl w:val="0"/>
+              <w:pBdr>
+                <w:top w:val="nil"/>
+                <w:left w:val="nil"/>
+                <w:bottom w:val="nil"/>
+                <w:right w:val="nil"/>
+                <w:between w:val="nil"/>
+              </w:pBdr>
+              <w:spacing w:after="0" w:line="240" w:lineRule="auto"/>
+              <w:jc w:val="center"/>
               <w:rPr>
                 <w:rFonts w:ascii="DM Sans" w:eastAsia="DM Sans" w:hAnsi="DM Sans" w:cs="DM Sans"/>
                 <w:i/>
@@ -2108,28 +2533,322 @@
                 <w:szCs w:val="21"/>
               </w:rPr>
             </w:pPr>
+            <w:r>
+              <w:rPr>
+                <w:rFonts w:ascii="DM Sans" w:eastAsia="DM Sans" w:hAnsi="DM Sans" w:cs="DM Sans"/>
+                <w:i/>
+                <w:color w:val="3C4043"/>
+                <w:sz w:val="21"/>
+                <w:szCs w:val="21"/>
+              </w:rPr>
+              <w:t>Ratios calculated, patterns identified</w:t>
+            </w:r>
+          </w:p>
+        </w:tc>
+      </w:tr>
+      <w:tr>
+        <w:tc>
+          <w:tcPr>
+            <w:tcW w:w="3360" w:type="dxa"/>
+            <w:tcMar>
+              <w:top w:w="100" w:type="dxa"/>
+              <w:left w:w="100" w:type="dxa"/>
+              <w:bottom w:w="100" w:type="dxa"/>
+              <w:right w:w="100" w:type="dxa"/>
+            </w:tcMar>
+            <w:vAlign w:val="center"/>
+          </w:tcPr>
+          <w:p>
+            <w:pPr>
+              <w:widowControl w:val="0"/>
+              <w:pBdr>
+                <w:top w:val="nil"/>
+                <w:left w:val="nil"/>
+                <w:bottom w:val="nil"/>
+                <w:right w:val="nil"/>
+                <w:between w:val="nil"/>
+              </w:pBdr>
+              <w:spacing w:after="0" w:line="240" w:lineRule="auto"/>
+              <w:jc w:val="center"/>
+              <w:rPr>
+                <w:rFonts w:ascii="DM Sans" w:eastAsia="DM Sans" w:hAnsi="DM Sans" w:cs="DM Sans"/>
+                <w:sz w:val="21"/>
+                <w:szCs w:val="21"/>
+              </w:rPr>
+            </w:pPr>
+            <w:r>
+              <w:rPr>
+                <w:rFonts w:ascii="DM Sans" w:eastAsia="DM Sans" w:hAnsi="DM Sans" w:cs="DM Sans"/>
+                <w:sz w:val="21"/>
+                <w:szCs w:val="21"/>
+              </w:rPr>
+              <w:t xml:space="preserve">Visualizations </w:t>
+            </w:r>
+            <w:r>
+              <w:rPr>
+                <w:rFonts w:ascii="DM Sans" w:eastAsia="DM Sans" w:hAnsi="DM Sans" w:cs="DM Sans"/>
+                <w:sz w:val="21"/>
+                <w:szCs w:val="21"/>
+              </w:rPr>
+              <w:t>Finished</w:t>
+            </w:r>
+          </w:p>
+        </w:tc>
+        <w:tc>
+          <w:tcPr>
+            <w:tcW w:w="3360" w:type="dxa"/>
+            <w:tcMar>
+              <w:top w:w="100" w:type="dxa"/>
+              <w:left w:w="100" w:type="dxa"/>
+              <w:bottom w:w="100" w:type="dxa"/>
+              <w:right w:w="100" w:type="dxa"/>
+            </w:tcMar>
+            <w:vAlign w:val="center"/>
+          </w:tcPr>
+          <w:p>
+            <w:pPr>
+              <w:widowControl w:val="0"/>
+              <w:pBdr>
+                <w:top w:val="nil"/>
+                <w:left w:val="nil"/>
+                <w:bottom w:val="nil"/>
+                <w:right w:val="nil"/>
+                <w:between w:val="nil"/>
+              </w:pBdr>
+              <w:spacing w:after="0" w:line="240" w:lineRule="auto"/>
+              <w:jc w:val="center"/>
+              <w:rPr>
+                <w:rFonts w:ascii="DM Sans" w:eastAsia="DM Sans" w:hAnsi="DM Sans" w:cs="DM Sans"/>
+                <w:i/>
+                <w:color w:val="3C4043"/>
+                <w:sz w:val="21"/>
+                <w:szCs w:val="21"/>
+              </w:rPr>
+            </w:pPr>
+            <w:r>
+              <w:rPr>
+                <w:rFonts w:ascii="DM Sans" w:eastAsia="DM Sans" w:hAnsi="DM Sans" w:cs="DM Sans"/>
+                <w:i/>
+                <w:color w:val="3C4043"/>
+                <w:sz w:val="21"/>
+                <w:szCs w:val="21"/>
+              </w:rPr>
+              <w:t>Day 7</w:t>
+            </w:r>
+          </w:p>
+        </w:tc>
+        <w:tc>
+          <w:tcPr>
+            <w:tcW w:w="3360" w:type="dxa"/>
+            <w:tcMar>
+              <w:top w:w="100" w:type="dxa"/>
+              <w:left w:w="100" w:type="dxa"/>
+              <w:bottom w:w="100" w:type="dxa"/>
+              <w:right w:w="100" w:type="dxa"/>
+            </w:tcMar>
+            <w:vAlign w:val="center"/>
+          </w:tcPr>
+          <w:p>
+            <w:pPr>
+              <w:widowControl w:val="0"/>
+              <w:pBdr>
+                <w:top w:val="nil"/>
+                <w:left w:val="nil"/>
+                <w:bottom w:val="nil"/>
+                <w:right w:val="nil"/>
+                <w:between w:val="nil"/>
+              </w:pBdr>
+              <w:spacing w:after="0" w:line="240" w:lineRule="auto"/>
+              <w:jc w:val="center"/>
+              <w:rPr>
+                <w:rFonts w:ascii="DM Sans" w:eastAsia="DM Sans" w:hAnsi="DM Sans" w:cs="DM Sans"/>
+                <w:i/>
+                <w:color w:val="3C4043"/>
+                <w:sz w:val="21"/>
+                <w:szCs w:val="21"/>
+              </w:rPr>
+            </w:pPr>
+            <w:r>
+              <w:rPr>
+                <w:rFonts w:ascii="DM Sans" w:eastAsia="DM Sans" w:hAnsi="DM Sans" w:cs="DM Sans"/>
+                <w:i/>
+                <w:color w:val="3C4043"/>
+                <w:sz w:val="21"/>
+                <w:szCs w:val="21"/>
+              </w:rPr>
+              <w:t>Charts and Graphs prepared for interpretation</w:t>
+            </w:r>
+          </w:p>
+        </w:tc>
+      </w:tr>
+      <w:tr>
+        <w:tc>
+          <w:tcPr>
+            <w:tcW w:w="3360" w:type="dxa"/>
+            <w:tcMar>
+              <w:top w:w="100" w:type="dxa"/>
+              <w:left w:w="100" w:type="dxa"/>
+              <w:bottom w:w="100" w:type="dxa"/>
+              <w:right w:w="100" w:type="dxa"/>
+            </w:tcMar>
+            <w:vAlign w:val="center"/>
+          </w:tcPr>
+          <w:p>
+            <w:pPr>
+              <w:widowControl w:val="0"/>
+              <w:pBdr>
+                <w:top w:val="nil"/>
+                <w:left w:val="nil"/>
+                <w:bottom w:val="nil"/>
+                <w:right w:val="nil"/>
+                <w:between w:val="nil"/>
+              </w:pBdr>
+              <w:spacing w:after="0" w:line="240" w:lineRule="auto"/>
+              <w:jc w:val="center"/>
+              <w:rPr>
+                <w:rFonts w:ascii="DM Sans" w:eastAsia="DM Sans" w:hAnsi="DM Sans" w:cs="DM Sans"/>
+                <w:sz w:val="21"/>
+                <w:szCs w:val="21"/>
+              </w:rPr>
+            </w:pPr>
+            <w:r>
+              <w:rPr>
+                <w:rFonts w:ascii="DM Sans" w:eastAsia="DM Sans" w:hAnsi="DM Sans" w:cs="DM Sans"/>
+                <w:sz w:val="21"/>
+                <w:szCs w:val="21"/>
+              </w:rPr>
+              <w:t>Analytical Report</w:t>
+            </w:r>
+          </w:p>
+        </w:tc>
+        <w:tc>
+          <w:tcPr>
+            <w:tcW w:w="3360" w:type="dxa"/>
+            <w:tcMar>
+              <w:top w:w="100" w:type="dxa"/>
+              <w:left w:w="100" w:type="dxa"/>
+              <w:bottom w:w="100" w:type="dxa"/>
+              <w:right w:w="100" w:type="dxa"/>
+            </w:tcMar>
+            <w:vAlign w:val="center"/>
+          </w:tcPr>
+          <w:p>
+            <w:pPr>
+              <w:widowControl w:val="0"/>
+              <w:pBdr>
+                <w:top w:val="nil"/>
+                <w:left w:val="nil"/>
+                <w:bottom w:val="nil"/>
+                <w:right w:val="nil"/>
+                <w:between w:val="nil"/>
+              </w:pBdr>
+              <w:spacing w:after="0" w:line="240" w:lineRule="auto"/>
+              <w:jc w:val="center"/>
+              <w:rPr>
+                <w:rFonts w:ascii="DM Sans" w:eastAsia="DM Sans" w:hAnsi="DM Sans" w:cs="DM Sans"/>
+                <w:i/>
+                <w:color w:val="3C4043"/>
+                <w:sz w:val="21"/>
+                <w:szCs w:val="21"/>
+              </w:rPr>
+            </w:pPr>
+            <w:r>
+              <w:rPr>
+                <w:rFonts w:ascii="DM Sans" w:eastAsia="DM Sans" w:hAnsi="DM Sans" w:cs="DM Sans"/>
+                <w:i/>
+                <w:color w:val="3C4043"/>
+                <w:sz w:val="21"/>
+                <w:szCs w:val="21"/>
+              </w:rPr>
+              <w:t>Day 8</w:t>
+            </w:r>
+          </w:p>
+        </w:tc>
+        <w:tc>
+          <w:tcPr>
+            <w:tcW w:w="3360" w:type="dxa"/>
+            <w:tcMar>
+              <w:top w:w="100" w:type="dxa"/>
+              <w:left w:w="100" w:type="dxa"/>
+              <w:bottom w:w="100" w:type="dxa"/>
+              <w:right w:w="100" w:type="dxa"/>
+            </w:tcMar>
+            <w:vAlign w:val="center"/>
+          </w:tcPr>
+          <w:p>
+            <w:pPr>
+              <w:widowControl w:val="0"/>
+              <w:pBdr>
+                <w:top w:val="nil"/>
+                <w:left w:val="nil"/>
+                <w:bottom w:val="nil"/>
+                <w:right w:val="nil"/>
+                <w:between w:val="nil"/>
+              </w:pBdr>
+              <w:spacing w:after="0" w:line="240" w:lineRule="auto"/>
+              <w:jc w:val="center"/>
+              <w:rPr>
+                <w:rFonts w:ascii="DM Sans" w:eastAsia="DM Sans" w:hAnsi="DM Sans" w:cs="DM Sans"/>
+                <w:i/>
+                <w:color w:val="3C4043"/>
+                <w:sz w:val="21"/>
+                <w:szCs w:val="21"/>
+              </w:rPr>
+            </w:pPr>
+            <w:r>
+              <w:rPr>
+                <w:rFonts w:ascii="DM Sans" w:eastAsia="DM Sans" w:hAnsi="DM Sans" w:cs="DM Sans"/>
+                <w:i/>
+                <w:color w:val="3C4043"/>
+                <w:sz w:val="21"/>
+                <w:szCs w:val="21"/>
+              </w:rPr>
+              <w:t>Written summary of key results and insights</w:t>
+            </w:r>
           </w:p>
         </w:tc>
       </w:tr>
     </w:tbl>
     <w:p>
       <w:pPr>
-        <w:spacing w:before="100" w:after="0" w:line="342" w:lineRule="auto"/>
-        <w:rPr>
-          <w:rFonts w:ascii="DM Sans" w:eastAsia="DM Sans" w:hAnsi="DM Sans" w:cs="DM Sans"/>
-          <w:i/>
-          <w:color w:val="3C4043"/>
-          <w:sz w:val="21"/>
-          <w:szCs w:val="21"/>
+        <w:pStyle w:val="Heading2"/>
+        <w:jc w:val="center"/>
+        <w:rPr>
+          <w:rFonts w:ascii="DM Sans" w:eastAsia="DM Sans" w:hAnsi="DM Sans" w:cs="DM Sans"/>
+          <w:b w:val="0"/>
+          <w:color w:val="4285F4"/>
+          <w:sz w:val="24"/>
+          <w:szCs w:val="24"/>
         </w:rPr>
       </w:pPr>
+      <w:r>
+        <w:rPr>
+          <w:rFonts w:ascii="DM Sans" w:eastAsia="DM Sans" w:hAnsi="DM Sans" w:cs="DM Sans"/>
+          <w:b w:val="0"/>
+          <w:color w:val="4285F4"/>
+          <w:sz w:val="24"/>
+          <w:szCs w:val="24"/>
+        </w:rPr>
+        <w:br/>
+      </w:r>
+      <w:r>
+        <w:rPr>
+          <w:rFonts w:ascii="DM Sans" w:eastAsia="DM Sans" w:hAnsi="DM Sans" w:cs="DM Sans"/>
+          <w:b w:val="0"/>
+          <w:color w:val="4285F4"/>
+          <w:sz w:val="24"/>
+          <w:szCs w:val="24"/>
+        </w:rPr>
+        <w:t>*Estimated date for completion:</w:t>
+      </w:r>
     </w:p>
     <w:p>
       <w:pPr>
         <w:pStyle w:val="Heading2"/>
-        <w:rPr>
-          <w:rFonts w:ascii="DM Sans" w:eastAsia="DM Sans" w:hAnsi="DM Sans" w:cs="DM Sans"/>
-          <w:b w:val="0"/>
+        <w:jc w:val="center"/>
+        <w:rPr>
+          <w:rFonts w:ascii="DM Sans" w:eastAsia="DM Sans" w:hAnsi="DM Sans" w:cs="DM Sans"/>
+          <w:bCs/>
           <w:color w:val="4285F4"/>
           <w:sz w:val="24"/>
           <w:szCs w:val="24"/>
@@ -2138,65 +2857,89 @@
       <w:r>
         <w:rPr>
           <w:rFonts w:ascii="DM Sans" w:eastAsia="DM Sans" w:hAnsi="DM Sans" w:cs="DM Sans"/>
-          <w:b w:val="0"/>
+          <w:bCs/>
           <w:color w:val="4285F4"/>
           <w:sz w:val="24"/>
           <w:szCs w:val="24"/>
-        </w:rPr>
-        <w:t xml:space="preserve">*Estimated date for completion: </w:t>
+          <w:u w:val="single"/>
+        </w:rPr>
+        <w:t>2025.09.06</w:t>
       </w:r>
     </w:p>
     <w:p>
       <w:pPr>
-        <w:spacing w:before="100" w:after="0" w:line="342" w:lineRule="auto"/>
-        <w:rPr>
-          <w:rFonts w:ascii="DM Sans" w:eastAsia="DM Sans" w:hAnsi="DM Sans" w:cs="DM Sans"/>
+        <w:pStyle w:val="Heading2"/>
+        <w:jc w:val="center"/>
+        <w:rPr>
+          <w:rFonts w:ascii="DM Sans" w:eastAsia="DM Sans" w:hAnsi="DM Sans" w:cs="DM Sans"/>
+          <w:b w:val="0"/>
+          <w:bCs/>
+          <w:color w:val="4285F4"/>
+          <w:sz w:val="24"/>
+          <w:szCs w:val="24"/>
+          <w:u w:val="single"/>
+        </w:rPr>
+      </w:pPr>
+      <w:r>
+        <w:rPr>
+          <w:rFonts w:ascii="DM Sans" w:eastAsia="DM Sans" w:hAnsi="DM Sans" w:cs="DM Sans"/>
+          <w:b w:val="0"/>
+          <w:bCs/>
           <w:i/>
           <w:color w:val="3C4043"/>
-          <w:sz w:val="21"/>
-          <w:szCs w:val="21"/>
-        </w:rPr>
-      </w:pPr>
+          <w:sz w:val="15"/>
+          <w:szCs w:val="15"/>
+        </w:rPr>
+        <w:t>* If</w:t>
+      </w:r>
       <w:r>
         <w:rPr>
           <w:rFonts w:ascii="DM Sans" w:eastAsia="DM Sans" w:hAnsi="DM Sans" w:cs="DM Sans"/>
+          <w:b w:val="0"/>
+          <w:bCs/>
           <w:i/>
           <w:color w:val="3C4043"/>
-          <w:sz w:val="21"/>
-          <w:szCs w:val="21"/>
-        </w:rPr>
-        <w:t xml:space="preserve">This is my “if all goes well and I have everything I </w:t>
+          <w:sz w:val="15"/>
+          <w:szCs w:val="15"/>
+        </w:rPr>
+        <w:t xml:space="preserve"> all goes well</w:t>
       </w:r>
       <w:r>
         <w:rPr>
           <w:rFonts w:ascii="DM Sans" w:eastAsia="DM Sans" w:hAnsi="DM Sans" w:cs="DM Sans"/>
+          <w:b w:val="0"/>
+          <w:bCs/>
           <w:i/>
           <w:color w:val="3C4043"/>
-          <w:sz w:val="21"/>
-          <w:szCs w:val="21"/>
-        </w:rPr>
-        <w:t>need;</w:t>
+          <w:sz w:val="15"/>
+          <w:szCs w:val="15"/>
+        </w:rPr>
+        <w:t xml:space="preserve"> and </w:t>
       </w:r>
       <w:r>
         <w:rPr>
           <w:rFonts w:ascii="DM Sans" w:eastAsia="DM Sans" w:hAnsi="DM Sans" w:cs="DM Sans"/>
+          <w:b w:val="0"/>
+          <w:bCs/>
           <w:i/>
           <w:color w:val="3C4043"/>
-          <w:sz w:val="21"/>
-          <w:szCs w:val="21"/>
-        </w:rPr>
-        <w:t xml:space="preserve"> this is when I’ll be done” date. </w:t>
+          <w:sz w:val="15"/>
+          <w:szCs w:val="15"/>
+        </w:rPr>
+        <w:t xml:space="preserve">I have everything I </w:t>
       </w:r>
-    </w:p>
-    <w:p>
-      <w:pPr>
-        <w:spacing w:before="100" w:after="0" w:line="342" w:lineRule="auto"/>
-        <w:rPr>
-          <w:rFonts w:ascii="DM Sans" w:eastAsia="DM Sans" w:hAnsi="DM Sans" w:cs="DM Sans"/>
-          <w:sz w:val="24"/>
-          <w:szCs w:val="24"/>
-        </w:rPr>
-      </w:pPr>
+      <w:r>
+        <w:rPr>
+          <w:rFonts w:ascii="DM Sans" w:eastAsia="DM Sans" w:hAnsi="DM Sans" w:cs="DM Sans"/>
+          <w:b w:val="0"/>
+          <w:bCs/>
+          <w:i/>
+          <w:color w:val="3C4043"/>
+          <w:sz w:val="15"/>
+          <w:szCs w:val="15"/>
+        </w:rPr>
+        <w:t>need</w:t>
+      </w:r>
     </w:p>
     <w:sectPr>
       <w:headerReference w:type="default" r:id="rId7"/>
@@ -2280,6 +3023,28 @@
         <w:tcPr>
           <w:tcW w:w="3345" w:type="dxa"/>
         </w:tcPr>
+        <w:p>
+          <w:pPr>
+            <w:pBdr>
+              <w:top w:val="nil"/>
+              <w:left w:val="nil"/>
+              <w:bottom w:val="nil"/>
+              <w:right w:val="nil"/>
+              <w:between w:val="nil"/>
+            </w:pBdr>
+            <w:tabs>
+              <w:tab w:val="center" w:pos="4680"/>
+              <w:tab w:val="right" w:pos="9360"/>
+            </w:tabs>
+            <w:spacing w:after="0" w:line="240" w:lineRule="auto"/>
+            <w:rPr>
+              <w:rFonts w:ascii="Roboto" w:eastAsia="Roboto" w:hAnsi="Roboto" w:cs="Roboto"/>
+              <w:color w:val="000000"/>
+              <w:sz w:val="20"/>
+              <w:szCs w:val="20"/>
+            </w:rPr>
+          </w:pPr>
+        </w:p>
         <w:p>
           <w:pPr>
             <w:pBdr>
@@ -2563,7 +3328,7 @@
         <w:tab w:val="right" w:pos="9360"/>
       </w:tabs>
       <w:spacing w:after="0" w:line="240" w:lineRule="auto"/>
-      <w:jc w:val="right"/>
+      <w:jc w:val="center"/>
       <w:rPr>
         <w:rFonts w:ascii="Roboto" w:eastAsia="Roboto" w:hAnsi="Roboto" w:cs="Roboto"/>
         <w:color w:val="666666"/>
@@ -2578,44 +3343,7 @@
         <w:sz w:val="24"/>
         <w:szCs w:val="24"/>
       </w:rPr>
-      <w:t xml:space="preserve">   Data Analysis Project</w:t>
-    </w:r>
-  </w:p>
-  <w:p>
-    <w:pPr>
-      <w:pBdr>
-        <w:top w:val="nil"/>
-        <w:left w:val="nil"/>
-        <w:bottom w:val="single" w:sz="12" w:space="1" w:color="000000"/>
-        <w:right w:val="nil"/>
-        <w:between w:val="nil"/>
-      </w:pBdr>
-      <w:tabs>
-        <w:tab w:val="center" w:pos="4680"/>
-        <w:tab w:val="right" w:pos="9360"/>
-        <w:tab w:val="left" w:pos="1065"/>
-        <w:tab w:val="left" w:pos="2025"/>
-        <w:tab w:val="left" w:pos="2295"/>
-        <w:tab w:val="left" w:pos="2520"/>
-        <w:tab w:val="right" w:pos="10080"/>
-      </w:tabs>
-      <w:spacing w:after="0" w:line="240" w:lineRule="auto"/>
-      <w:jc w:val="right"/>
-      <w:rPr>
-        <w:rFonts w:ascii="Roboto" w:eastAsia="Roboto" w:hAnsi="Roboto" w:cs="Roboto"/>
-        <w:color w:val="666666"/>
-        <w:sz w:val="24"/>
-        <w:szCs w:val="24"/>
-      </w:rPr>
-    </w:pPr>
-    <w:r>
-      <w:rPr>
-        <w:rFonts w:ascii="Roboto" w:eastAsia="Roboto" w:hAnsi="Roboto" w:cs="Roboto"/>
-        <w:color w:val="666666"/>
-        <w:sz w:val="24"/>
-        <w:szCs w:val="24"/>
-      </w:rPr>
-      <w:tab/>
+      <w:t>Hospital Wards and Patient Numbers in Germany</w:t>
     </w:r>
     <w:r>
       <w:rPr>
@@ -2624,43 +3352,8 @@
         <w:sz w:val="24"/>
         <w:szCs w:val="24"/>
       </w:rPr>
-      <w:tab/>
-    </w:r>
-    <w:r>
-      <w:rPr>
-        <w:rFonts w:ascii="Roboto" w:eastAsia="Roboto" w:hAnsi="Roboto" w:cs="Roboto"/>
-        <w:color w:val="666666"/>
-        <w:sz w:val="24"/>
-        <w:szCs w:val="24"/>
-      </w:rPr>
-      <w:tab/>
-    </w:r>
-    <w:r>
-      <w:rPr>
-        <w:rFonts w:ascii="Roboto" w:eastAsia="Roboto" w:hAnsi="Roboto" w:cs="Roboto"/>
-        <w:color w:val="666666"/>
-        <w:sz w:val="24"/>
-        <w:szCs w:val="24"/>
-      </w:rPr>
-      <w:tab/>
-    </w:r>
-    <w:r>
-      <w:rPr>
-        <w:rFonts w:ascii="Roboto" w:eastAsia="Roboto" w:hAnsi="Roboto" w:cs="Roboto"/>
-        <w:color w:val="666666"/>
-        <w:sz w:val="24"/>
-        <w:szCs w:val="24"/>
-      </w:rPr>
-      <w:tab/>
-    </w:r>
-    <w:r>
-      <w:rPr>
-        <w:rFonts w:ascii="Roboto" w:eastAsia="Roboto" w:hAnsi="Roboto" w:cs="Roboto"/>
-        <w:color w:val="666666"/>
-        <w:sz w:val="24"/>
-        <w:szCs w:val="24"/>
-      </w:rPr>
-      <w:tab/>
+      <w:br/>
+      <w:t>Data Analysis Project</w:t>
     </w:r>
   </w:p>
   <w:p>
@@ -3461,6 +4154,61 @@
       <w:szCs w:val="24"/>
     </w:rPr>
   </w:style>
+  <w:style w:type="paragraph" w:styleId="Header">
+    <w:name w:val="header"/>
+    <w:basedOn w:val="Normal"/>
+    <w:link w:val="HeaderChar"/>
+    <w:uiPriority w:val="99"/>
+    <w:unhideWhenUsed/>
+    <w:rsid w:val="0046616D"/>
+    <w:pPr>
+      <w:tabs>
+        <w:tab w:val="center" w:pos="4680"/>
+        <w:tab w:val="right" w:pos="9360"/>
+      </w:tabs>
+      <w:spacing w:after="0" w:line="240" w:lineRule="auto"/>
+    </w:pPr>
+  </w:style>
+  <w:style w:type="character" w:customStyle="1" w:styleId="HeaderChar">
+    <w:name w:val="Header Char"/>
+    <w:basedOn w:val="DefaultParagraphFont"/>
+    <w:link w:val="Header"/>
+    <w:uiPriority w:val="99"/>
+    <w:rsid w:val="0046616D"/>
+  </w:style>
+  <w:style w:type="paragraph" w:styleId="Footer">
+    <w:name w:val="footer"/>
+    <w:basedOn w:val="Normal"/>
+    <w:link w:val="FooterChar"/>
+    <w:uiPriority w:val="99"/>
+    <w:unhideWhenUsed/>
+    <w:rsid w:val="0046616D"/>
+    <w:pPr>
+      <w:tabs>
+        <w:tab w:val="center" w:pos="4680"/>
+        <w:tab w:val="right" w:pos="9360"/>
+      </w:tabs>
+      <w:spacing w:after="0" w:line="240" w:lineRule="auto"/>
+    </w:pPr>
+  </w:style>
+  <w:style w:type="character" w:customStyle="1" w:styleId="FooterChar">
+    <w:name w:val="Footer Char"/>
+    <w:basedOn w:val="DefaultParagraphFont"/>
+    <w:link w:val="Footer"/>
+    <w:uiPriority w:val="99"/>
+    <w:rsid w:val="0046616D"/>
+  </w:style>
+  <w:style w:type="paragraph" w:styleId="ListParagraph">
+    <w:name w:val="List Paragraph"/>
+    <w:basedOn w:val="Normal"/>
+    <w:uiPriority w:val="34"/>
+    <w:qFormat/>
+    <w:rsid w:val="00784B68"/>
+    <w:pPr>
+      <w:ind w:left="720"/>
+      <w:contextualSpacing/>
+    </w:pPr>
+  </w:style>
 </w:styles>
 </file>
 

</xml_diff>